<commit_message>
Update 20240618 SMA-REACT v3.docx
</commit_message>
<xml_diff>
--- a/paper/manuscripts/20240618 SMA-REACT v3.docx
+++ b/paper/manuscripts/20240618 SMA-REACT v3.docx
@@ -1448,166 +1448,236 @@
     </w:p>
     <w:p/>
     <w:p>
-      <w:commentRangeStart w:id="117"/>
-      <w:r>
-        <w:rPr>
+      <w:pPr>
+        <w:rPr>
+          <w:ins w:id="117" w:author="Walgren, Patrick" w:date="2024-06-18T19:52:00Z" w16du:dateUtc="2024-06-18T23:52:00Z"/>
           <w:b/>
           <w:bCs/>
         </w:rPr>
-        <w:t>Model</w:t>
-      </w:r>
-      <w:commentRangeEnd w:id="117"/>
-      <w:r>
-        <w:rPr>
-          <w:rStyle w:val="CommentReference"/>
-        </w:rPr>
-        <w:commentReference w:id="117"/>
-      </w:r>
+      </w:pPr>
+      <w:commentRangeStart w:id="118"/>
       <w:r>
         <w:rPr>
           <w:b/>
           <w:bCs/>
         </w:rPr>
+        <w:t>Model</w:t>
+      </w:r>
+      <w:commentRangeEnd w:id="118"/>
+      <w:r>
+        <w:rPr>
+          <w:rStyle w:val="CommentReference"/>
+        </w:rPr>
+        <w:commentReference w:id="118"/>
+      </w:r>
+      <w:r>
+        <w:rPr>
+          <w:b/>
+          <w:bCs/>
+        </w:rPr>
         <w:t xml:space="preserve"> calibration</w:t>
       </w:r>
     </w:p>
-    <w:p/>
-    <w:p>
-      <w:bookmarkStart w:id="118" w:name="_Hlk164062237"/>
-      <w:commentRangeStart w:id="119"/>
+    <w:p>
+      <w:pPr>
+        <w:rPr>
+          <w:ins w:id="119" w:author="Walgren, Patrick" w:date="2024-06-18T19:53:00Z" w16du:dateUtc="2024-06-18T23:53:00Z"/>
+        </w:rPr>
+      </w:pPr>
+      <w:commentRangeStart w:id="120"/>
+      <w:ins w:id="121" w:author="Walgren, Patrick" w:date="2024-06-18T19:52:00Z" w16du:dateUtc="2024-06-18T23:52:00Z">
+        <w:r>
+          <w:t xml:space="preserve">Constitutive model calibration is a vital link for validating SMA behavior and designing to exploit SMA performance. </w:t>
+        </w:r>
+        <w:commentRangeEnd w:id="120"/>
+        <w:r>
+          <w:rPr>
+            <w:rStyle w:val="CommentReference"/>
+          </w:rPr>
+          <w:commentReference w:id="120"/>
+        </w:r>
+      </w:ins>
+      <w:ins w:id="122" w:author="Walgren, Patrick" w:date="2024-06-18T19:53:00Z" w16du:dateUtc="2024-06-18T23:53:00Z">
+        <w:r>
+          <w:t xml:space="preserve"> </w:t>
+        </w:r>
+        <w:r>
+          <w:t xml:space="preserve">The inherent complexity of </w:t>
+        </w:r>
+        <w:r>
+          <w:t>SMAs</w:t>
+        </w:r>
+        <w:r>
+          <w:t xml:space="preserve"> is an opportunity for more space- and weight-efficient assemblies, but a challenge from a design perspective. For many applications, selecting a particular SMA component based on transformation temperature and maximum transformation strain is insufficient; the transformation temperatures and actuation strain in the </w:t>
+        </w:r>
+        <w:r>
+          <w:rPr>
+            <w:i/>
+            <w:iCs/>
+          </w:rPr>
+          <w:t>operating stress regime</w:t>
+        </w:r>
+        <w:r>
+          <w:t xml:space="preserve"> must be well characterized and predictable. </w:t>
+        </w:r>
+        <w:r>
+          <w:t xml:space="preserve">Due to the inherent nonlinear thermomechanical coupling present in SMAs, an appropriately calibrated constitutive model is </w:t>
+        </w:r>
+      </w:ins>
+      <w:ins w:id="123" w:author="Walgren, Patrick" w:date="2024-06-18T19:54:00Z" w16du:dateUtc="2024-06-18T23:54:00Z">
+        <w:r>
+          <w:t>essential for system design.</w:t>
+        </w:r>
+      </w:ins>
+    </w:p>
+    <w:p>
+      <w:pPr>
+        <w:rPr>
+          <w:del w:id="124" w:author="Walgren, Patrick" w:date="2024-06-18T19:54:00Z" w16du:dateUtc="2024-06-18T23:54:00Z"/>
+        </w:rPr>
+      </w:pPr>
+    </w:p>
+    <w:p>
+      <w:pPr>
+        <w:rPr>
+          <w:del w:id="125" w:author="Walgren, Patrick" w:date="2024-06-18T19:51:00Z" w16du:dateUtc="2024-06-18T23:51:00Z"/>
+        </w:rPr>
+      </w:pPr>
+    </w:p>
+    <w:p>
+      <w:pPr>
+        <w:rPr>
+          <w:del w:id="126" w:author="Walgren, Patrick" w:date="2024-06-18T19:51:00Z" w16du:dateUtc="2024-06-18T23:51:00Z"/>
+        </w:rPr>
+      </w:pPr>
+      <w:bookmarkStart w:id="127" w:name="_Hlk164062237"/>
+      <w:commentRangeStart w:id="128"/>
+      <w:del w:id="129" w:author="Walgren, Patrick" w:date="2024-06-18T19:51:00Z" w16du:dateUtc="2024-06-18T23:51:00Z">
+        <w:r>
+          <w:rPr>
+            <w:highlight w:val="yellow"/>
+          </w:rPr>
+          <w:delText>SMA Constitutive Model Calibration, or Parameter Identification, describes the process of finding the set of model parameters (Martensite Start Temperature, Maximum transformation strain, etc.) that best fit material experimental data in the mode of operation relevant for the engineering component of interest (e.g., tension, compression, torsion, or a combination thereof).</w:delText>
+        </w:r>
+        <w:bookmarkEnd w:id="127"/>
+        <w:r>
+          <w:delText xml:space="preserve"> </w:delText>
+        </w:r>
+        <w:r>
+          <w:delText xml:space="preserve">Mathematically, calibration is the process of minimizing error between constitutive model predictions and experimental data subject to physical constraints (conservation laws, known bounds for material properties, etc.) by varying model parameters. </w:delText>
+        </w:r>
+        <w:commentRangeEnd w:id="128"/>
+        <w:r>
+          <w:rPr>
+            <w:rStyle w:val="CommentReference"/>
+          </w:rPr>
+          <w:commentReference w:id="128"/>
+        </w:r>
+      </w:del>
+    </w:p>
+    <w:p>
+      <w:pPr>
+        <w:rPr>
+          <w:del w:id="130" w:author="Walgren, Patrick" w:date="2024-06-18T19:54:00Z" w16du:dateUtc="2024-06-18T23:54:00Z"/>
+        </w:rPr>
+      </w:pPr>
+      <w:bookmarkStart w:id="131" w:name="_Hlk164062255"/>
+      <w:del w:id="132" w:author="Walgren, Patrick" w:date="2024-06-18T19:54:00Z" w16du:dateUtc="2024-06-18T23:54:00Z">
+        <w:r>
+          <w:rPr>
+            <w:highlight w:val="yellow"/>
+          </w:rPr>
+          <w:delText>An appropriately calibrated constitutive model is essential for design of complex systems with SMAs.</w:delText>
+        </w:r>
+        <w:r>
+          <w:delText xml:space="preserve"> </w:delText>
+        </w:r>
+        <w:bookmarkEnd w:id="131"/>
+        <w:r>
+          <w:delText>The inherent thermomechanical coupling present in SMAs makes it important to understand how the SMA component will behave when installed in the system and subject to relevant loading conditions.</w:delText>
+        </w:r>
+        <w:r>
+          <w:delText xml:space="preserve"> </w:delText>
+        </w:r>
+      </w:del>
+      <w:del w:id="133" w:author="Walgren, Patrick" w:date="2024-06-18T19:52:00Z" w16du:dateUtc="2024-06-18T23:52:00Z">
+        <w:r>
+          <w:delText xml:space="preserve">Understanding the strain recovery behavior of SMAs, especially in the presence of minor loops, is crucial to </w:delText>
+        </w:r>
+      </w:del>
+      <w:del w:id="134" w:author="Walgren, Patrick" w:date="2024-06-04T20:16:00Z" w16du:dateUtc="2024-06-05T00:16:00Z">
+        <w:r>
+          <w:delText>designing the entirety of the engineering component</w:delText>
+        </w:r>
+      </w:del>
+      <w:del w:id="135" w:author="Walgren, Patrick" w:date="2024-06-18T19:52:00Z" w16du:dateUtc="2024-06-18T23:52:00Z">
+        <w:r>
+          <w:delText>.</w:delText>
+        </w:r>
+        <w:r>
+          <w:delText xml:space="preserve"> </w:delText>
+        </w:r>
+        <w:r>
+          <w:delText xml:space="preserve">The inherent complexity of Shape Memory Alloys is an opportunity </w:delText>
+        </w:r>
+      </w:del>
+      <w:del w:id="136" w:author="Walgren, Patrick" w:date="2024-06-04T20:16:00Z" w16du:dateUtc="2024-06-05T00:16:00Z">
+        <w:r>
+          <w:delText>to design more</w:delText>
+        </w:r>
+      </w:del>
+      <w:del w:id="137" w:author="Walgren, Patrick" w:date="2024-06-18T19:52:00Z" w16du:dateUtc="2024-06-18T23:52:00Z">
+        <w:r>
+          <w:delText xml:space="preserve"> space- and weight-efficient assemblies, but a challenge </w:delText>
+        </w:r>
+      </w:del>
+      <w:del w:id="138" w:author="Walgren, Patrick" w:date="2024-06-04T20:16:00Z" w16du:dateUtc="2024-06-05T00:16:00Z">
+        <w:r>
+          <w:delText>to accurately design these systems to perform as intended</w:delText>
+        </w:r>
+      </w:del>
+      <w:del w:id="139" w:author="Walgren, Patrick" w:date="2024-06-18T19:52:00Z" w16du:dateUtc="2024-06-18T23:52:00Z">
+        <w:r>
+          <w:delText>.</w:delText>
+        </w:r>
+        <w:r>
+          <w:delText xml:space="preserve"> </w:delText>
+        </w:r>
+        <w:r>
+          <w:delText xml:space="preserve">For many applications, selecting a particular SMA component based on transformation temperature and maximum transformation strain is insufficient; the transformation temperatures and actuation strain in the </w:delText>
+        </w:r>
+        <w:r>
+          <w:rPr>
+            <w:i/>
+            <w:iCs/>
+          </w:rPr>
+          <w:delText>operating stress regime</w:delText>
+        </w:r>
+        <w:r>
+          <w:delText xml:space="preserve"> must be well characterized and predictable. </w:delText>
+        </w:r>
+        <w:commentRangeStart w:id="140"/>
+        <w:r>
+          <w:delText xml:space="preserve">Constitutive model calibration is a vital link for designing and validating SMA performance. </w:delText>
+        </w:r>
+        <w:commentRangeEnd w:id="140"/>
+        <w:r>
+          <w:rPr>
+            <w:rStyle w:val="CommentReference"/>
+          </w:rPr>
+          <w:commentReference w:id="140"/>
+        </w:r>
+      </w:del>
+    </w:p>
+    <w:p>
+      <w:bookmarkStart w:id="141" w:name="_Hlk164062335"/>
       <w:r>
         <w:rPr>
           <w:highlight w:val="yellow"/>
         </w:rPr>
-        <w:t>SMA Constitutive Model Calibration, or Parameter Identification, describes the process of finding the set of model parameters (Martensite Start Temperature, Maximum transformation strain, etc.) that best fit material experimental data in the mode of operation relevant for the engineering component of interest (e.g., tension, compression, torsion, or a combination thereof).</w:t>
-      </w:r>
-      <w:bookmarkEnd w:id="118"/>
-      <w:r>
-        <w:t xml:space="preserve"> </w:t>
-      </w:r>
-      <w:r>
-        <w:t xml:space="preserve">Mathematically, calibration is the process of minimizing error between constitutive model predictions and experimental data subject to physical constraints (conservation laws, known bounds for material properties, etc.) by varying model parameters. </w:t>
-      </w:r>
-      <w:commentRangeEnd w:id="119"/>
-      <w:r>
-        <w:rPr>
-          <w:rStyle w:val="CommentReference"/>
-        </w:rPr>
-        <w:commentReference w:id="119"/>
-      </w:r>
-    </w:p>
-    <w:p>
-      <w:bookmarkStart w:id="120" w:name="_Hlk164062255"/>
-      <w:r>
-        <w:rPr>
-          <w:highlight w:val="yellow"/>
-        </w:rPr>
-        <w:t>An appropriately calibrated constitutive model is essential for design of complex systems with SMAs.</w:t>
-      </w:r>
-      <w:r>
-        <w:t xml:space="preserve"> </w:t>
-      </w:r>
-      <w:bookmarkEnd w:id="120"/>
-      <w:r>
-        <w:t>The inherent thermomechanical coupling present in SMAs makes it important to understand how the SMA component will behave when installed in the system and</w:t>
-      </w:r>
-      <w:ins w:id="121" w:author="Walgren, Patrick" w:date="2024-06-04T20:15:00Z" w16du:dateUtc="2024-06-05T00:15:00Z">
-        <w:r>
-          <w:t xml:space="preserve"> is</w:t>
-        </w:r>
-      </w:ins>
-      <w:r>
-        <w:t xml:space="preserve"> subject to relevant loading conditions.</w:t>
-      </w:r>
-      <w:r>
-        <w:t xml:space="preserve"> </w:t>
-      </w:r>
-      <w:r>
-        <w:t xml:space="preserve">Understanding the strain recovery behavior of SMAs, especially in the presence of minor loops, is crucial to </w:t>
-      </w:r>
-      <w:del w:id="122" w:author="Walgren, Patrick" w:date="2024-06-04T20:16:00Z" w16du:dateUtc="2024-06-05T00:16:00Z">
-        <w:r>
-          <w:delText>designing the entirety of the engineering component</w:delText>
-        </w:r>
-      </w:del>
-      <w:ins w:id="123" w:author="Walgren, Patrick" w:date="2024-06-04T20:16:00Z" w16du:dateUtc="2024-06-05T00:16:00Z">
-        <w:r>
-          <w:t>holistic engineering component design</w:t>
-        </w:r>
-      </w:ins>
-      <w:r>
-        <w:t>.</w:t>
-      </w:r>
-      <w:r>
-        <w:t xml:space="preserve"> </w:t>
-      </w:r>
-      <w:r>
-        <w:t xml:space="preserve">The inherent complexity of Shape Memory Alloys is an opportunity </w:t>
-      </w:r>
-      <w:del w:id="124" w:author="Walgren, Patrick" w:date="2024-06-04T20:16:00Z" w16du:dateUtc="2024-06-05T00:16:00Z">
-        <w:r>
-          <w:delText>to design more</w:delText>
-        </w:r>
-      </w:del>
-      <w:ins w:id="125" w:author="Walgren, Patrick" w:date="2024-06-04T20:16:00Z" w16du:dateUtc="2024-06-05T00:16:00Z">
-        <w:r>
-          <w:t>for more</w:t>
-        </w:r>
-      </w:ins>
-      <w:r>
-        <w:t xml:space="preserve"> space- and weight-efficient assemblies, but a challenge </w:t>
-      </w:r>
-      <w:del w:id="126" w:author="Walgren, Patrick" w:date="2024-06-04T20:16:00Z" w16du:dateUtc="2024-06-05T00:16:00Z">
-        <w:r>
-          <w:delText>to accurately design these systems to perform as intended</w:delText>
-        </w:r>
-      </w:del>
-      <w:ins w:id="127" w:author="Walgren, Patrick" w:date="2024-06-04T20:16:00Z" w16du:dateUtc="2024-06-05T00:16:00Z">
-        <w:r>
-          <w:t>from a design perspective</w:t>
-        </w:r>
-      </w:ins>
-      <w:r>
-        <w:t>.</w:t>
-      </w:r>
-      <w:r>
-        <w:t xml:space="preserve"> </w:t>
-      </w:r>
-      <w:r>
-        <w:lastRenderedPageBreak/>
-        <w:t xml:space="preserve">For many applications, selecting a particular SMA component based on transformation temperature and maximum transformation strain is insufficient; the transformation temperatures and actuation strain in the </w:t>
-      </w:r>
-      <w:r>
-        <w:rPr>
-          <w:i/>
-          <w:iCs/>
-        </w:rPr>
-        <w:t>operating stress regime</w:t>
-      </w:r>
-      <w:r>
-        <w:t xml:space="preserve"> must be well characterized and predictable. </w:t>
-      </w:r>
-      <w:commentRangeStart w:id="128"/>
-      <w:r>
-        <w:t xml:space="preserve">Constitutive model calibration is a vital link for designing and validating SMA performance. </w:t>
-      </w:r>
-      <w:commentRangeEnd w:id="128"/>
-      <w:r>
-        <w:rPr>
-          <w:rStyle w:val="CommentReference"/>
-        </w:rPr>
-        <w:commentReference w:id="128"/>
-      </w:r>
-    </w:p>
-    <w:p>
-      <w:bookmarkStart w:id="129" w:name="_Hlk164062335"/>
-      <w:r>
-        <w:rPr>
-          <w:highlight w:val="yellow"/>
-        </w:rPr>
         <w:t>Historically, SMA model calibration has been performed analytically, based on analyst</w:t>
       </w:r>
-      <w:ins w:id="130" w:author="Walgren, Patrick" w:date="2024-06-04T20:19:00Z" w16du:dateUtc="2024-06-05T00:19:00Z">
+      <w:ins w:id="142" w:author="Walgren, Patrick" w:date="2024-06-04T20:19:00Z" w16du:dateUtc="2024-06-05T00:19:00Z">
         <w:r>
           <w:rPr>
             <w:highlight w:val="yellow"/>
@@ -1615,7 +1685,7 @@
           <w:t xml:space="preserve"> intuition</w:t>
         </w:r>
       </w:ins>
-      <w:del w:id="131" w:author="Walgren, Patrick" w:date="2024-06-04T20:19:00Z" w16du:dateUtc="2024-06-05T00:19:00Z">
+      <w:del w:id="143" w:author="Walgren, Patrick" w:date="2024-06-04T20:19:00Z" w16du:dateUtc="2024-06-05T00:19:00Z">
         <w:r>
           <w:rPr>
             <w:highlight w:val="yellow"/>
@@ -1632,11 +1702,11 @@
       <w:r>
         <w:t xml:space="preserve"> </w:t>
       </w:r>
-      <w:bookmarkEnd w:id="129"/>
+      <w:bookmarkEnd w:id="141"/>
       <w:r>
         <w:t>Closed-form analytical results/expressions can be derived for simple models</w:t>
       </w:r>
-      <w:del w:id="132" w:author="Walgren, Patrick" w:date="2024-06-11T20:10:00Z" w16du:dateUtc="2024-06-12T00:10:00Z">
+      <w:del w:id="144" w:author="Walgren, Patrick" w:date="2024-06-11T20:10:00Z" w16du:dateUtc="2024-06-12T00:10:00Z">
         <w:r>
           <w:delText xml:space="preserve"> (e.g., cite cite cite)</w:delText>
         </w:r>
@@ -1708,28 +1778,52 @@
         <w:t xml:space="preserve"> </w:t>
       </w:r>
       <w:r>
-        <w:t>These approaches help to speed the process, but exist as purpose-built codes and are have limited applicability outside the authors’ specific application or research group.</w:t>
+        <w:t xml:space="preserve">These approaches </w:t>
+      </w:r>
+      <w:r>
+        <w:lastRenderedPageBreak/>
+        <w:t>help to speed the process, but exist as purpose-built codes and are have limited applicability outside the authors’ specific application or research group.</w:t>
       </w:r>
       <w:r>
         <w:t xml:space="preserve"> </w:t>
       </w:r>
     </w:p>
     <w:p>
-      <w:bookmarkStart w:id="133" w:name="_Hlk164063250"/>
+      <w:bookmarkStart w:id="145" w:name="_Hlk164063250"/>
       <w:r>
         <w:rPr>
           <w:highlight w:val="yellow"/>
         </w:rPr>
-        <w:t>For this work, due to the inherent interdependence of so many material properties, and assuming that the driving factor for calibration is proper fit of experimental data, we can approach the calibration problem as a numerical optimization problem.</w:t>
+        <w:t xml:space="preserve">For this work, due to the inherent interdependence of so many </w:t>
+      </w:r>
+      <w:commentRangeStart w:id="146"/>
+      <w:r>
+        <w:rPr>
+          <w:highlight w:val="yellow"/>
+        </w:rPr>
+        <w:t>material properties</w:t>
+      </w:r>
+      <w:commentRangeEnd w:id="146"/>
+      <w:r>
+        <w:rPr>
+          <w:rStyle w:val="CommentReference"/>
+        </w:rPr>
+        <w:commentReference w:id="146"/>
+      </w:r>
+      <w:r>
+        <w:rPr>
+          <w:highlight w:val="yellow"/>
+        </w:rPr>
+        <w:t>, and assuming that the driving factor for calibration is proper fit of experimental data, we can approach the calibration problem as a numerical optimization problem.</w:t>
       </w:r>
       <w:r>
         <w:t xml:space="preserve"> </w:t>
       </w:r>
-      <w:bookmarkEnd w:id="133"/>
+      <w:bookmarkEnd w:id="145"/>
       <w:r>
         <w:t>For constant force thermal cycle experiments, strain is measured as a function of temperature at certain stress levels. We seek a set of material properties</w:t>
       </w:r>
-      <w:ins w:id="134" w:author="Walgren, Patrick" w:date="2024-06-04T20:20:00Z" w16du:dateUtc="2024-06-05T00:20:00Z">
+      <w:ins w:id="147" w:author="Walgren, Patrick" w:date="2024-06-04T20:20:00Z" w16du:dateUtc="2024-06-05T00:20:00Z">
         <w:r>
           <w:t xml:space="preserve"> such</w:t>
         </w:r>
@@ -1737,7 +1831,7 @@
       <w:r>
         <w:t xml:space="preserve"> that</w:t>
       </w:r>
-      <w:ins w:id="135" w:author="Walgren, Patrick" w:date="2024-06-04T20:20:00Z" w16du:dateUtc="2024-06-05T00:20:00Z">
+      <w:ins w:id="148" w:author="Walgren, Patrick" w:date="2024-06-04T20:20:00Z" w16du:dateUtc="2024-06-05T00:20:00Z">
         <w:r>
           <w:t xml:space="preserve"> the calibrated constitutive model</w:t>
         </w:r>
@@ -1745,58 +1839,101 @@
       <w:r>
         <w:t xml:space="preserve"> best matches the experimental data over this set of experiments. </w:t>
       </w:r>
-      <w:del w:id="136" w:author="Walgren, Patrick" w:date="2024-06-04T20:20:00Z" w16du:dateUtc="2024-06-05T00:20:00Z">
+      <w:del w:id="149" w:author="Walgren, Patrick" w:date="2024-06-04T20:20:00Z" w16du:dateUtc="2024-06-05T00:20:00Z">
         <w:r>
           <w:delText>This can be represented as a mathematical optimization problem</w:delText>
         </w:r>
       </w:del>
-      <w:del w:id="137" w:author="Walgren, Patrick" w:date="2024-06-04T19:40:00Z" w16du:dateUtc="2024-06-04T23:40:00Z">
+      <w:del w:id="150" w:author="Walgren, Patrick" w:date="2024-06-04T19:40:00Z" w16du:dateUtc="2024-06-04T23:40:00Z">
         <w:r>
           <w:delText xml:space="preserve">.  </w:delText>
         </w:r>
       </w:del>
     </w:p>
     <w:p>
-      <w:bookmarkStart w:id="138" w:name="_Hlk164063265"/>
+      <w:bookmarkStart w:id="151" w:name="_Hlk164063265"/>
       <w:r>
         <w:rPr>
           <w:highlight w:val="yellow"/>
         </w:rPr>
         <w:t xml:space="preserve">Because of the </w:t>
       </w:r>
-      <w:commentRangeStart w:id="139"/>
+      <w:commentRangeStart w:id="152"/>
+      <w:commentRangeStart w:id="153"/>
       <w:r>
         <w:rPr>
           <w:highlight w:val="yellow"/>
         </w:rPr>
         <w:t>aforementioned material property interdependence</w:t>
       </w:r>
-      <w:commentRangeEnd w:id="139"/>
+      <w:commentRangeEnd w:id="152"/>
       <w:r>
         <w:rPr>
           <w:rStyle w:val="CommentReference"/>
         </w:rPr>
-        <w:commentReference w:id="139"/>
+        <w:commentReference w:id="152"/>
+      </w:r>
+      <w:commentRangeEnd w:id="153"/>
+      <w:r>
+        <w:rPr>
+          <w:rStyle w:val="CommentReference"/>
+        </w:rPr>
+        <w:commentReference w:id="153"/>
       </w:r>
       <w:r>
         <w:rPr>
           <w:highlight w:val="yellow"/>
         </w:rPr>
-        <w:t>, we use a hybrid optimization scheme to best balance global searches with local optima; when multiple experiments are conducted, this optimization problem is overdetermined so there may exist many local optima.</w:t>
+        <w:t xml:space="preserve">, we use a hybrid optimization </w:t>
+      </w:r>
+      <w:del w:id="154" w:author="Walgren, Patrick" w:date="2024-06-18T19:55:00Z" w16du:dateUtc="2024-06-18T23:55:00Z">
+        <w:r>
+          <w:rPr>
+            <w:highlight w:val="yellow"/>
+          </w:rPr>
+          <w:delText>scheme to best balance global searches with local optima; when multiple experiments are conducted, this optimization problem is overdetermined so there may exist many local optima</w:delText>
+        </w:r>
+      </w:del>
+      <w:ins w:id="155" w:author="Walgren, Patrick" w:date="2024-06-18T19:55:00Z" w16du:dateUtc="2024-06-18T23:55:00Z">
+        <w:r>
+          <w:rPr>
+            <w:highlight w:val="yellow"/>
+          </w:rPr>
+          <w:t>scheme</w:t>
+        </w:r>
+      </w:ins>
+      <w:r>
+        <w:rPr>
+          <w:highlight w:val="yellow"/>
+        </w:rPr>
+        <w:t>.</w:t>
       </w:r>
       <w:r>
         <w:t xml:space="preserve"> </w:t>
       </w:r>
-      <w:bookmarkEnd w:id="138"/>
-      <w:r>
-        <w:t xml:space="preserve">Hybrid optimization </w:t>
-      </w:r>
-      <w:del w:id="140" w:author="Walgren, Patrick" w:date="2024-06-04T20:26:00Z" w16du:dateUtc="2024-06-05T00:26:00Z">
+      <w:bookmarkEnd w:id="151"/>
+      <w:del w:id="156" w:author="Walgren, Patrick" w:date="2024-06-18T19:56:00Z" w16du:dateUtc="2024-06-18T23:56:00Z">
+        <w:r>
+          <w:delText xml:space="preserve">Hybrid </w:delText>
+        </w:r>
+      </w:del>
+      <w:ins w:id="157" w:author="Walgren, Patrick" w:date="2024-06-18T19:56:00Z" w16du:dateUtc="2024-06-18T23:56:00Z">
+        <w:r>
+          <w:t>Hybrid</w:t>
+        </w:r>
+        <w:r>
+          <w:t xml:space="preserve"> </w:t>
+        </w:r>
+      </w:ins>
+      <w:r>
+        <w:t xml:space="preserve">optimization </w:t>
+      </w:r>
+      <w:del w:id="158" w:author="Walgren, Patrick" w:date="2024-06-04T20:26:00Z" w16du:dateUtc="2024-06-05T00:26:00Z">
         <w:r>
           <w:delText>consists of two main</w:delText>
         </w:r>
       </w:del>
-      <w:ins w:id="141" w:author="Walgren, Patrick" w:date="2024-06-04T20:26:00Z" w16du:dateUtc="2024-06-05T00:26:00Z">
+      <w:ins w:id="159" w:author="Walgren, Patrick" w:date="2024-06-04T20:26:00Z" w16du:dateUtc="2024-06-05T00:26:00Z">
         <w:r>
           <w:t>comprises two</w:t>
         </w:r>
@@ -1804,27 +1941,27 @@
       <w:r>
         <w:t xml:space="preserve"> stages: global optimization followed by a local search on the best set of design variables that the global optimization found. The global optimization searches the entire space and</w:t>
       </w:r>
-      <w:ins w:id="142" w:author="Walgren, Patrick" w:date="2024-06-04T20:23:00Z" w16du:dateUtc="2024-06-05T00:23:00Z">
+      <w:ins w:id="160" w:author="Walgren, Patrick" w:date="2024-06-04T20:23:00Z" w16du:dateUtc="2024-06-05T00:23:00Z">
         <w:r>
           <w:t xml:space="preserve"> provides a starting </w:t>
         </w:r>
       </w:ins>
-      <w:ins w:id="143" w:author="Walgren, Patrick" w:date="2024-06-04T20:26:00Z" w16du:dateUtc="2024-06-05T00:26:00Z">
+      <w:ins w:id="161" w:author="Walgren, Patrick" w:date="2024-06-04T20:26:00Z" w16du:dateUtc="2024-06-05T00:26:00Z">
         <w:r>
           <w:t>point</w:t>
         </w:r>
       </w:ins>
-      <w:ins w:id="144" w:author="Walgren, Patrick" w:date="2024-06-04T20:23:00Z" w16du:dateUtc="2024-06-05T00:23:00Z">
+      <w:ins w:id="162" w:author="Walgren, Patrick" w:date="2024-06-04T20:23:00Z" w16du:dateUtc="2024-06-05T00:23:00Z">
         <w:r>
           <w:t xml:space="preserve"> for</w:t>
         </w:r>
       </w:ins>
-      <w:del w:id="145" w:author="Walgren, Patrick" w:date="2024-06-04T20:23:00Z" w16du:dateUtc="2024-06-05T00:23:00Z">
+      <w:del w:id="163" w:author="Walgren, Patrick" w:date="2024-06-04T20:23:00Z" w16du:dateUtc="2024-06-05T00:23:00Z">
         <w:r>
           <w:delText xml:space="preserve"> hopefully finds the small region where the best solution lies. Then,</w:delText>
         </w:r>
       </w:del>
-      <w:del w:id="146" w:author="Walgren, Patrick" w:date="2024-06-04T20:24:00Z" w16du:dateUtc="2024-06-05T00:24:00Z">
+      <w:del w:id="164" w:author="Walgren, Patrick" w:date="2024-06-04T20:24:00Z" w16du:dateUtc="2024-06-05T00:24:00Z">
         <w:r>
           <w:delText xml:space="preserve"> based on that point,</w:delText>
         </w:r>
@@ -1832,7 +1969,7 @@
       <w:r>
         <w:t xml:space="preserve"> a </w:t>
       </w:r>
-      <w:ins w:id="147" w:author="Walgren, Patrick" w:date="2024-06-04T20:26:00Z" w16du:dateUtc="2024-06-05T00:26:00Z">
+      <w:ins w:id="165" w:author="Walgren, Patrick" w:date="2024-06-04T20:26:00Z" w16du:dateUtc="2024-06-05T00:26:00Z">
         <w:r>
           <w:t xml:space="preserve">local </w:t>
         </w:r>
@@ -1840,7 +1977,7 @@
       <w:r>
         <w:t xml:space="preserve">gradient-based optimization </w:t>
       </w:r>
-      <w:del w:id="148" w:author="Walgren, Patrick" w:date="2024-06-04T20:24:00Z" w16du:dateUtc="2024-06-05T00:24:00Z">
+      <w:del w:id="166" w:author="Walgren, Patrick" w:date="2024-06-04T20:24:00Z" w16du:dateUtc="2024-06-05T00:24:00Z">
         <w:r>
           <w:delText xml:space="preserve">is implemented </w:delText>
         </w:r>
@@ -1848,7 +1985,7 @@
       <w:r>
         <w:t>to find the mathematical</w:t>
       </w:r>
-      <w:ins w:id="149" w:author="Walgren, Patrick" w:date="2024-06-04T20:24:00Z" w16du:dateUtc="2024-06-05T00:24:00Z">
+      <w:ins w:id="167" w:author="Walgren, Patrick" w:date="2024-06-04T20:24:00Z" w16du:dateUtc="2024-06-05T00:24:00Z">
         <w:r>
           <w:t>ly</w:t>
         </w:r>
@@ -1856,22 +1993,22 @@
       <w:r>
         <w:t xml:space="preserve"> optimum </w:t>
       </w:r>
-      <w:del w:id="150" w:author="Walgren, Patrick" w:date="2024-06-04T20:26:00Z" w16du:dateUtc="2024-06-05T00:26:00Z">
+      <w:del w:id="168" w:author="Walgren, Patrick" w:date="2024-06-04T20:26:00Z" w16du:dateUtc="2024-06-05T00:26:00Z">
         <w:r>
           <w:delText>point</w:delText>
         </w:r>
       </w:del>
-      <w:ins w:id="151" w:author="Walgren, Patrick" w:date="2024-06-04T20:26:00Z" w16du:dateUtc="2024-06-05T00:26:00Z">
+      <w:ins w:id="169" w:author="Walgren, Patrick" w:date="2024-06-04T20:26:00Z" w16du:dateUtc="2024-06-05T00:26:00Z">
         <w:r>
           <w:t>solution</w:t>
         </w:r>
       </w:ins>
-      <w:ins w:id="152" w:author="Walgren, Patrick" w:date="2024-06-04T20:24:00Z" w16du:dateUtc="2024-06-05T00:24:00Z">
+      <w:ins w:id="170" w:author="Walgren, Patrick" w:date="2024-06-04T20:24:00Z" w16du:dateUtc="2024-06-05T00:24:00Z">
         <w:r>
           <w:t>.</w:t>
         </w:r>
       </w:ins>
-      <w:del w:id="153" w:author="Walgren, Patrick" w:date="2024-06-04T20:24:00Z" w16du:dateUtc="2024-06-05T00:24:00Z">
+      <w:del w:id="171" w:author="Walgren, Patrick" w:date="2024-06-04T20:24:00Z" w16du:dateUtc="2024-06-05T00:24:00Z">
         <w:r>
           <w:delText xml:space="preserve"> in that smaller subset of the design space.</w:delText>
         </w:r>
@@ -1879,14 +2016,14 @@
       <w:r>
         <w:t xml:space="preserve"> </w:t>
       </w:r>
-      <w:del w:id="154" w:author="Walgren, Patrick" w:date="2024-06-04T20:24:00Z" w16du:dateUtc="2024-06-05T00:24:00Z">
+      <w:del w:id="172" w:author="Walgren, Patrick" w:date="2024-06-04T20:24:00Z" w16du:dateUtc="2024-06-05T00:24:00Z">
         <w:r>
           <w:delText xml:space="preserve">Hybrid optimization has a better chance of finding the true optimum because the preliminary global optimization acts as a “Greedy design of experiments” – it selectively samples points based on knowledge gained in the past. </w:delText>
         </w:r>
       </w:del>
     </w:p>
     <w:p>
-      <w:bookmarkStart w:id="155" w:name="_Hlk164063272"/>
+      <w:bookmarkStart w:id="173" w:name="_Hlk164063272"/>
       <w:r>
         <w:rPr>
           <w:highlight w:val="yellow"/>
@@ -1979,7 +2116,7 @@
         </w:rPr>
         <w:t xml:space="preserve"> for the local search, although the tool is modular and other optimization algorithms can be</w:t>
       </w:r>
-      <w:del w:id="156" w:author="Walgren, Patrick" w:date="2024-06-04T20:29:00Z" w16du:dateUtc="2024-06-05T00:29:00Z">
+      <w:del w:id="174" w:author="Walgren, Patrick" w:date="2024-06-04T20:29:00Z" w16du:dateUtc="2024-06-05T00:29:00Z">
         <w:r>
           <w:rPr>
             <w:highlight w:val="yellow"/>
@@ -1996,23 +2133,23 @@
       <w:r>
         <w:t xml:space="preserve"> </w:t>
       </w:r>
-      <w:bookmarkEnd w:id="155"/>
-      <w:ins w:id="157" w:author="Walgren, Patrick" w:date="2024-06-04T20:26:00Z" w16du:dateUtc="2024-06-05T00:26:00Z">
+      <w:bookmarkEnd w:id="173"/>
+      <w:ins w:id="175" w:author="Walgren, Patrick" w:date="2024-06-04T20:26:00Z" w16du:dateUtc="2024-06-05T00:26:00Z">
         <w:r>
           <w:t>For all examples we discuss,</w:t>
         </w:r>
       </w:ins>
-      <w:ins w:id="158" w:author="Walgren, Patrick" w:date="2024-06-04T20:27:00Z" w16du:dateUtc="2024-06-05T00:27:00Z">
+      <w:ins w:id="176" w:author="Walgren, Patrick" w:date="2024-06-04T20:27:00Z" w16du:dateUtc="2024-06-05T00:27:00Z">
         <w:r>
           <w:t xml:space="preserve"> </w:t>
         </w:r>
       </w:ins>
-      <w:del w:id="159" w:author="Walgren, Patrick" w:date="2024-06-04T20:27:00Z" w16du:dateUtc="2024-06-05T00:27:00Z">
+      <w:del w:id="177" w:author="Walgren, Patrick" w:date="2024-06-04T20:27:00Z" w16du:dateUtc="2024-06-05T00:27:00Z">
         <w:r>
           <w:delText>T</w:delText>
         </w:r>
       </w:del>
-      <w:ins w:id="160" w:author="Walgren, Patrick" w:date="2024-06-04T20:27:00Z" w16du:dateUtc="2024-06-05T00:27:00Z">
+      <w:ins w:id="178" w:author="Walgren, Patrick" w:date="2024-06-04T20:27:00Z" w16du:dateUtc="2024-06-05T00:27:00Z">
         <w:r>
           <w:t>t</w:t>
         </w:r>
@@ -2020,7 +2157,7 @@
       <w:r>
         <w:t xml:space="preserve">he </w:t>
       </w:r>
-      <w:ins w:id="161" w:author="Walgren, Patrick" w:date="2024-06-04T20:27:00Z" w16du:dateUtc="2024-06-05T00:27:00Z">
+      <w:ins w:id="179" w:author="Walgren, Patrick" w:date="2024-06-04T20:27:00Z" w16du:dateUtc="2024-06-05T00:27:00Z">
         <w:r>
           <w:t xml:space="preserve">we specify the </w:t>
         </w:r>
@@ -2028,17 +2165,17 @@
       <w:r>
         <w:t>population size</w:t>
       </w:r>
-      <w:ins w:id="162" w:author="Walgren, Patrick" w:date="2024-06-04T20:27:00Z" w16du:dateUtc="2024-06-05T00:27:00Z">
+      <w:ins w:id="180" w:author="Walgren, Patrick" w:date="2024-06-04T20:27:00Z" w16du:dateUtc="2024-06-05T00:27:00Z">
         <w:r>
           <w:t xml:space="preserve"> and number of generations to be 100 and at least 10, respectively for NSG</w:t>
         </w:r>
       </w:ins>
-      <w:ins w:id="163" w:author="Walgren, Patrick" w:date="2024-06-04T20:28:00Z" w16du:dateUtc="2024-06-05T00:28:00Z">
+      <w:ins w:id="181" w:author="Walgren, Patrick" w:date="2024-06-04T20:28:00Z" w16du:dateUtc="2024-06-05T00:28:00Z">
         <w:r>
           <w:t>A-II</w:t>
         </w:r>
       </w:ins>
-      <w:ins w:id="164" w:author="Walgren, Patrick" w:date="2024-06-04T20:27:00Z" w16du:dateUtc="2024-06-05T00:27:00Z">
+      <w:ins w:id="182" w:author="Walgren, Patrick" w:date="2024-06-04T20:27:00Z" w16du:dateUtc="2024-06-05T00:27:00Z">
         <w:r>
           <w:t>.</w:t>
         </w:r>
@@ -2046,17 +2183,17 @@
       <w:r>
         <w:t xml:space="preserve"> </w:t>
       </w:r>
-      <w:del w:id="165" w:author="Walgren, Patrick" w:date="2024-06-04T20:28:00Z" w16du:dateUtc="2024-06-05T00:28:00Z">
+      <w:del w:id="183" w:author="Walgren, Patrick" w:date="2024-06-04T20:28:00Z" w16du:dateUtc="2024-06-05T00:28:00Z">
         <w:r>
           <w:delText xml:space="preserve">for NSGA-II is </w:delText>
         </w:r>
       </w:del>
-      <w:del w:id="166" w:author="Walgren, Patrick" w:date="2024-06-04T20:27:00Z" w16du:dateUtc="2024-06-05T00:27:00Z">
+      <w:del w:id="184" w:author="Walgren, Patrick" w:date="2024-06-04T20:27:00Z" w16du:dateUtc="2024-06-05T00:27:00Z">
         <w:r>
           <w:delText xml:space="preserve">commonly </w:delText>
         </w:r>
       </w:del>
-      <w:del w:id="167" w:author="Walgren, Patrick" w:date="2024-06-04T20:28:00Z" w16du:dateUtc="2024-06-05T00:28:00Z">
+      <w:del w:id="185" w:author="Walgren, Patrick" w:date="2024-06-04T20:28:00Z" w16du:dateUtc="2024-06-05T00:28:00Z">
         <w:r>
           <w:delText xml:space="preserve">set to 100 and the genetic algorithm is typically run for at least 10 generations, while </w:delText>
         </w:r>
@@ -2064,12 +2201,12 @@
       <w:r>
         <w:t xml:space="preserve">SLSQP </w:t>
       </w:r>
-      <w:del w:id="168" w:author="Walgren, Patrick" w:date="2024-06-04T20:28:00Z" w16du:dateUtc="2024-06-05T00:28:00Z">
+      <w:del w:id="186" w:author="Walgren, Patrick" w:date="2024-06-04T20:28:00Z" w16du:dateUtc="2024-06-05T00:28:00Z">
         <w:r>
           <w:delText>is set to run for approximately</w:delText>
         </w:r>
       </w:del>
-      <w:ins w:id="169" w:author="Walgren, Patrick" w:date="2024-06-04T20:28:00Z" w16du:dateUtc="2024-06-05T00:28:00Z">
+      <w:ins w:id="187" w:author="Walgren, Patrick" w:date="2024-06-04T20:28:00Z" w16du:dateUtc="2024-06-05T00:28:00Z">
         <w:r>
           <w:t>is constrained to</w:t>
         </w:r>
@@ -2077,12 +2214,12 @@
       <w:r>
         <w:t xml:space="preserve"> 100 maximum iterations. All </w:t>
       </w:r>
-      <w:del w:id="170" w:author="Walgren, Patrick" w:date="2024-06-04T20:29:00Z" w16du:dateUtc="2024-06-05T00:29:00Z">
+      <w:del w:id="188" w:author="Walgren, Patrick" w:date="2024-06-04T20:29:00Z" w16du:dateUtc="2024-06-05T00:29:00Z">
         <w:r>
           <w:delText xml:space="preserve">optimization </w:delText>
         </w:r>
       </w:del>
-      <w:ins w:id="171" w:author="Walgren, Patrick" w:date="2024-06-04T20:29:00Z" w16du:dateUtc="2024-06-05T00:29:00Z">
+      <w:ins w:id="189" w:author="Walgren, Patrick" w:date="2024-06-04T20:29:00Z" w16du:dateUtc="2024-06-05T00:29:00Z">
         <w:r>
           <w:t xml:space="preserve">relevant optimization </w:t>
         </w:r>
@@ -2099,6 +2236,7 @@
           <w:bCs/>
         </w:rPr>
       </w:pPr>
+      <w:commentRangeStart w:id="190"/>
       <w:r>
         <w:rPr>
           <w:b/>
@@ -2106,11 +2244,19 @@
         </w:rPr>
         <w:t>One-dimensional Lagoudas SMA Constitutive Model</w:t>
       </w:r>
-    </w:p>
-    <w:p>
-      <w:bookmarkStart w:id="172" w:name="_Hlk164063389"/>
-      <w:commentRangeStart w:id="173"/>
-      <w:commentRangeStart w:id="174"/>
+      <w:commentRangeEnd w:id="190"/>
+      <w:r>
+        <w:rPr>
+          <w:rStyle w:val="CommentReference"/>
+        </w:rPr>
+        <w:commentReference w:id="190"/>
+      </w:r>
+    </w:p>
+    <w:p>
+      <w:bookmarkStart w:id="191" w:name="_Hlk164063389"/>
+      <w:commentRangeStart w:id="192"/>
+      <w:commentRangeStart w:id="193"/>
+      <w:commentRangeStart w:id="194"/>
       <w:r>
         <w:rPr>
           <w:highlight w:val="yellow"/>
@@ -2126,28 +2272,35 @@
       <w:r>
         <w:t xml:space="preserve"> </w:t>
       </w:r>
-      <w:bookmarkEnd w:id="172"/>
+      <w:bookmarkEnd w:id="191"/>
       <w:r>
         <w:t>In this</w:t>
       </w:r>
-      <w:commentRangeEnd w:id="173"/>
+      <w:commentRangeEnd w:id="192"/>
       <w:r>
         <w:rPr>
           <w:rStyle w:val="CommentReference"/>
         </w:rPr>
-        <w:commentReference w:id="173"/>
-      </w:r>
-      <w:commentRangeEnd w:id="174"/>
+        <w:commentReference w:id="192"/>
+      </w:r>
+      <w:commentRangeEnd w:id="193"/>
       <w:r>
         <w:rPr>
           <w:rStyle w:val="CommentReference"/>
         </w:rPr>
-        <w:commentReference w:id="174"/>
+        <w:commentReference w:id="193"/>
+      </w:r>
+      <w:commentRangeEnd w:id="194"/>
+      <w:r>
+        <w:rPr>
+          <w:rStyle w:val="CommentReference"/>
+        </w:rPr>
+        <w:commentReference w:id="194"/>
       </w:r>
       <w:r>
         <w:t xml:space="preserve"> work, we will discuss the commonly used temperature- and strain-driven implementation of this model for wider applicability in standard finite element suites. From the perspective of model calibration, seventeen unique but dependent model parameters must be found to best match experimental data</w:t>
       </w:r>
-      <w:del w:id="175" w:author="Walgren, Patrick" w:date="2024-06-04T19:40:00Z" w16du:dateUtc="2024-06-04T23:40:00Z">
+      <w:del w:id="195" w:author="Walgren, Patrick" w:date="2024-06-04T19:40:00Z" w16du:dateUtc="2024-06-04T23:40:00Z">
         <w:r>
           <w:delText xml:space="preserve">. </w:delText>
         </w:r>
@@ -2155,7 +2308,7 @@
           <w:delText xml:space="preserve"> </w:delText>
         </w:r>
       </w:del>
-      <w:ins w:id="176" w:author="Walgren, Patrick" w:date="2024-06-04T19:40:00Z" w16du:dateUtc="2024-06-04T23:40:00Z">
+      <w:ins w:id="196" w:author="Walgren, Patrick" w:date="2024-06-04T19:40:00Z" w16du:dateUtc="2024-06-04T23:40:00Z">
         <w:r>
           <w:t xml:space="preserve">. </w:t>
         </w:r>
@@ -2170,7 +2323,6 @@
         <w:keepNext/>
       </w:pPr>
       <w:r>
-        <w:lastRenderedPageBreak/>
         <w:t xml:space="preserve">Table </w:t>
       </w:r>
       <w:r>
@@ -3126,6 +3278,7 @@
           </w:tcPr>
           <w:p>
             <w:r>
+              <w:lastRenderedPageBreak/>
               <w:t>Transformation strain rise time</w:t>
             </w:r>
           </w:p>
@@ -3422,20 +3575,20 @@
     </w:tbl>
     <w:p/>
     <w:p>
-      <w:bookmarkStart w:id="177" w:name="_Hlk164063734"/>
-      <w:commentRangeStart w:id="178"/>
+      <w:bookmarkStart w:id="197" w:name="_Hlk164063734"/>
+      <w:commentRangeStart w:id="198"/>
       <w:r>
         <w:rPr>
           <w:highlight w:val="yellow"/>
         </w:rPr>
         <w:t>Alternatively, we can discuss the model from the lens of how the calibrated parameters affect constitutive response</w:t>
       </w:r>
-      <w:commentRangeEnd w:id="178"/>
+      <w:commentRangeEnd w:id="198"/>
       <w:r>
         <w:rPr>
           <w:rStyle w:val="CommentReference"/>
         </w:rPr>
-        <w:commentReference w:id="178"/>
+        <w:commentReference w:id="198"/>
       </w:r>
       <w:r>
         <w:rPr>
@@ -3446,25 +3599,25 @@
       <w:r>
         <w:t xml:space="preserve"> </w:t>
       </w:r>
-      <w:bookmarkEnd w:id="177"/>
-      <w:commentRangeStart w:id="179"/>
-      <w:del w:id="180" w:author="Walgren, Patrick" w:date="2024-06-08T07:29:00Z" w16du:dateUtc="2024-06-08T11:29:00Z">
+      <w:bookmarkEnd w:id="197"/>
+      <w:commentRangeStart w:id="199"/>
+      <w:del w:id="200" w:author="Walgren, Patrick" w:date="2024-06-08T07:29:00Z" w16du:dateUtc="2024-06-08T11:29:00Z">
         <w:r>
           <w:delText>In shape memory alloy constitutive modeling, three distinct plots are crucial to understand:</w:delText>
         </w:r>
       </w:del>
-      <w:ins w:id="181" w:author="Walgren, Patrick" w:date="2024-06-08T07:29:00Z" w16du:dateUtc="2024-06-08T11:29:00Z">
+      <w:ins w:id="201" w:author="Walgren, Patrick" w:date="2024-06-08T07:29:00Z" w16du:dateUtc="2024-06-08T11:29:00Z">
         <w:r>
           <w:t>We can describe these relationships via three figures:</w:t>
         </w:r>
       </w:ins>
-      <w:commentRangeEnd w:id="179"/>
-      <w:ins w:id="182" w:author="Walgren, Patrick" w:date="2024-06-08T07:30:00Z" w16du:dateUtc="2024-06-08T11:30:00Z">
+      <w:commentRangeEnd w:id="199"/>
+      <w:ins w:id="202" w:author="Walgren, Patrick" w:date="2024-06-08T07:30:00Z" w16du:dateUtc="2024-06-08T11:30:00Z">
         <w:r>
           <w:rPr>
             <w:rStyle w:val="CommentReference"/>
           </w:rPr>
-          <w:commentReference w:id="179"/>
+          <w:commentReference w:id="199"/>
         </w:r>
       </w:ins>
     </w:p>
@@ -3479,21 +3632,21 @@
       <w:r>
         <w:t xml:space="preserve">The phase diagram (Figure 3a), which describes the surfaces that </w:t>
       </w:r>
-      <w:commentRangeStart w:id="183"/>
+      <w:commentRangeStart w:id="203"/>
       <w:r>
         <w:t>define forward and reverse transformation in stress-temperature space</w:t>
       </w:r>
-      <w:commentRangeEnd w:id="183"/>
+      <w:commentRangeEnd w:id="203"/>
       <w:r>
         <w:rPr>
           <w:rStyle w:val="CommentReference"/>
         </w:rPr>
-        <w:commentReference w:id="183"/>
+        <w:commentReference w:id="203"/>
       </w:r>
       <w:r>
         <w:t xml:space="preserve">. Zero-stress transformation temperatures can be found by inspection, and the stress-influence coefficients are defined as the slopes of the </w:t>
       </w:r>
-      <w:commentRangeStart w:id="184"/>
+      <w:commentRangeStart w:id="204"/>
       <w:r>
         <w:t xml:space="preserve">forward and reverse transformation surfaces at the </w:t>
       </w:r>
@@ -3517,12 +3670,12 @@
       <w:r>
         <w:t xml:space="preserve"> defined by the designer, and common practice dictates selecting a value close to the design working stress of the material</w:t>
       </w:r>
-      <w:commentRangeEnd w:id="184"/>
+      <w:commentRangeEnd w:id="204"/>
       <w:r>
         <w:rPr>
           <w:rStyle w:val="CommentReference"/>
         </w:rPr>
-        <w:commentReference w:id="184"/>
+        <w:commentReference w:id="204"/>
       </w:r>
       <w:r>
         <w:t xml:space="preserve">. </w:t>
@@ -3545,12 +3698,12 @@
       <w:r>
         <w:t xml:space="preserve">Constant-force thermal cycles (Figure 3b), which describe material behavior in strain-temperature </w:t>
       </w:r>
-      <w:ins w:id="185" w:author="Walgren, Patrick" w:date="2024-06-08T07:33:00Z" w16du:dateUtc="2024-06-08T11:33:00Z">
+      <w:ins w:id="205" w:author="Walgren, Patrick" w:date="2024-06-08T07:33:00Z" w16du:dateUtc="2024-06-08T11:33:00Z">
         <w:r>
           <w:t>space</w:t>
         </w:r>
       </w:ins>
-      <w:del w:id="186" w:author="Walgren, Patrick" w:date="2024-06-08T07:33:00Z" w16du:dateUtc="2024-06-08T11:33:00Z">
+      <w:del w:id="206" w:author="Walgren, Patrick" w:date="2024-06-08T07:33:00Z" w16du:dateUtc="2024-06-08T11:33:00Z">
         <w:r>
           <w:delText>response</w:delText>
         </w:r>
@@ -3558,16 +3711,16 @@
       <w:r>
         <w:t xml:space="preserve"> and inform designers of actuator-like behavior. The elastic moduli, transformation strain properties, and thermal expansion coefficient can be extracted from this data. Additionally, this plot can give intuition about the smooth hardening coefficients. </w:t>
       </w:r>
-      <w:commentRangeStart w:id="187"/>
+      <w:commentRangeStart w:id="207"/>
       <w:r>
         <w:t>Note that the transformation strain properties are not simply the strain in martensite minus the strain in austenite; this is a measure of total strain, and the transformation strain must be calculated by applying Hooke's law.</w:t>
       </w:r>
-      <w:commentRangeEnd w:id="187"/>
+      <w:commentRangeEnd w:id="207"/>
       <w:r>
         <w:rPr>
           <w:rStyle w:val="CommentReference"/>
         </w:rPr>
-        <w:commentReference w:id="187"/>
+        <w:commentReference w:id="207"/>
       </w:r>
     </w:p>
     <w:p>
@@ -3765,12 +3918,12 @@
           </m:sub>
         </m:sSub>
       </m:oMath>
-      <w:del w:id="188" w:author="Walgren, Patrick" w:date="2024-06-04T19:40:00Z" w16du:dateUtc="2024-06-04T23:40:00Z">
+      <w:del w:id="208" w:author="Walgren, Patrick" w:date="2024-06-04T19:40:00Z" w16du:dateUtc="2024-06-04T23:40:00Z">
         <w:r>
           <w:delText xml:space="preserve">.  </w:delText>
         </w:r>
       </w:del>
-      <w:ins w:id="189" w:author="Walgren, Patrick" w:date="2024-06-04T19:40:00Z" w16du:dateUtc="2024-06-04T23:40:00Z">
+      <w:ins w:id="209" w:author="Walgren, Patrick" w:date="2024-06-04T19:40:00Z" w16du:dateUtc="2024-06-04T23:40:00Z">
         <w:r>
           <w:t xml:space="preserve">. </w:t>
         </w:r>
@@ -3791,7 +3944,6 @@
         <w:rPr>
           <w:noProof/>
         </w:rPr>
-        <w:lastRenderedPageBreak/>
         <w:drawing>
           <wp:inline distT="0" distB="0" distL="0" distR="0" wp14:anchorId="48395036" wp14:editId="58221B3F">
             <wp:extent cx="2743200" cy="1524879"/>
@@ -3919,7 +4071,7 @@
           <w:color w:val="FF0000"/>
         </w:rPr>
       </w:pPr>
-      <w:bookmarkStart w:id="190" w:name="_Hlk164063769"/>
+      <w:bookmarkStart w:id="210" w:name="_Hlk164063769"/>
       <w:r>
         <w:rPr>
           <w:highlight w:val="yellow"/>
@@ -3929,16 +4081,16 @@
       <w:r>
         <w:t xml:space="preserve"> </w:t>
       </w:r>
-      <w:bookmarkEnd w:id="190"/>
+      <w:bookmarkEnd w:id="210"/>
       <w:r>
         <w:t xml:space="preserve">For example, a change in smooth hardening coefficient will </w:t>
       </w:r>
-      <w:del w:id="191" w:author="Walgren, Patrick" w:date="2024-06-08T07:38:00Z" w16du:dateUtc="2024-06-08T11:38:00Z">
+      <w:del w:id="211" w:author="Walgren, Patrick" w:date="2024-06-08T07:38:00Z" w16du:dateUtc="2024-06-08T11:38:00Z">
         <w:r>
           <w:delText>result in</w:delText>
         </w:r>
       </w:del>
-      <w:ins w:id="192" w:author="Walgren, Patrick" w:date="2024-06-08T07:38:00Z" w16du:dateUtc="2024-06-08T11:38:00Z">
+      <w:ins w:id="212" w:author="Walgren, Patrick" w:date="2024-06-08T07:38:00Z" w16du:dateUtc="2024-06-08T11:38:00Z">
         <w:r>
           <w:t>cause</w:t>
         </w:r>
@@ -3946,8 +4098,8 @@
       <w:r>
         <w:t xml:space="preserve"> a change in the corresponding zero-stress transformation temperature. </w:t>
       </w:r>
-      <w:commentRangeStart w:id="193"/>
-      <w:del w:id="194" w:author="Walgren, Patrick" w:date="2024-06-08T07:39:00Z" w16du:dateUtc="2024-06-08T11:39:00Z">
+      <w:commentRangeStart w:id="213"/>
+      <w:del w:id="214" w:author="Walgren, Patrick" w:date="2024-06-08T07:39:00Z" w16du:dateUtc="2024-06-08T11:39:00Z">
         <w:r>
           <w:delText xml:space="preserve">This is because the model definition of the transformation temperature is based on the point at which transformation either initiates or stops and not the tangent to both lines. </w:delText>
         </w:r>
@@ -3959,7 +4111,11 @@
         </w:r>
       </w:del>
       <w:r>
-        <w:t xml:space="preserve">Herein lies a crucial nuance of calibrating the Lagoudas constitutive model: the model defines the transformation temperatures as the point at which transformation begins (i.e., the state where the transformation criteria </w:t>
+        <w:t xml:space="preserve">Herein lies a crucial nuance of calibrating the Lagoudas constitutive model: the model defines the transformation temperatures as the point at which transformation begins (i.e., the state where the transformation </w:t>
+      </w:r>
+      <w:r>
+        <w:lastRenderedPageBreak/>
+        <w:t xml:space="preserve">criteria </w:t>
       </w:r>
       <w:r>
         <w:t>are</w:t>
@@ -3967,37 +4123,37 @@
       <w:r>
         <w:t xml:space="preserve"> activated), rather than the tangent</w:t>
       </w:r>
-      <w:ins w:id="195" w:author="Walgren, Patrick" w:date="2024-06-08T07:39:00Z" w16du:dateUtc="2024-06-08T11:39:00Z">
+      <w:ins w:id="215" w:author="Walgren, Patrick" w:date="2024-06-08T07:39:00Z" w16du:dateUtc="2024-06-08T11:39:00Z">
         <w:r>
           <w:t xml:space="preserve"> (which is the definition </w:t>
         </w:r>
       </w:ins>
-      <w:ins w:id="196" w:author="Walgren, Patrick" w:date="2024-06-08T07:40:00Z" w16du:dateUtc="2024-06-08T11:40:00Z">
+      <w:ins w:id="216" w:author="Walgren, Patrick" w:date="2024-06-08T07:40:00Z" w16du:dateUtc="2024-06-08T11:40:00Z">
         <w:r>
           <w:t xml:space="preserve">used in </w:t>
         </w:r>
       </w:ins>
-      <w:ins w:id="197" w:author="Walgren, Patrick" w:date="2024-06-08T07:39:00Z" w16du:dateUtc="2024-06-08T11:39:00Z">
+      <w:ins w:id="217" w:author="Walgren, Patrick" w:date="2024-06-08T07:39:00Z" w16du:dateUtc="2024-06-08T11:39:00Z">
         <w:r>
           <w:t xml:space="preserve">ASTM </w:t>
         </w:r>
       </w:ins>
-      <w:ins w:id="198" w:author="Walgren, Patrick" w:date="2024-06-08T07:40:00Z" w16du:dateUtc="2024-06-08T11:40:00Z">
+      <w:ins w:id="218" w:author="Walgren, Patrick" w:date="2024-06-08T07:40:00Z" w16du:dateUtc="2024-06-08T11:40:00Z">
         <w:r>
           <w:rPr>
             <w:rFonts w:ascii="Calibri" w:hAnsi="Calibri" w:cs="Calibri"/>
           </w:rPr>
           <w:t>E3097</w:t>
         </w:r>
-        <w:commentRangeEnd w:id="193"/>
+        <w:commentRangeEnd w:id="213"/>
         <w:r>
           <w:rPr>
             <w:rStyle w:val="CommentReference"/>
           </w:rPr>
-          <w:commentReference w:id="193"/>
+          <w:commentReference w:id="213"/>
         </w:r>
       </w:ins>
-      <w:ins w:id="199" w:author="Walgren, Patrick" w:date="2024-06-08T07:39:00Z" w16du:dateUtc="2024-06-08T11:39:00Z">
+      <w:ins w:id="219" w:author="Walgren, Patrick" w:date="2024-06-08T07:39:00Z" w16du:dateUtc="2024-06-08T11:39:00Z">
         <w:r>
           <w:t>)</w:t>
         </w:r>
@@ -4005,34 +4161,34 @@
       <w:r>
         <w:t xml:space="preserve">. </w:t>
       </w:r>
-      <w:commentRangeStart w:id="200"/>
+      <w:commentRangeStart w:id="220"/>
       <w:r>
         <w:t>In past work, manually updating smooth hardness coefficients, transformation temperatures, and stress-influence temperatures to best fit experimental data has been the most time-intensive part of calibration.</w:t>
       </w:r>
-      <w:commentRangeEnd w:id="200"/>
+      <w:commentRangeEnd w:id="220"/>
       <w:r>
         <w:rPr>
           <w:rStyle w:val="CommentReference"/>
         </w:rPr>
-        <w:commentReference w:id="200"/>
+        <w:commentReference w:id="220"/>
       </w:r>
     </w:p>
     <w:p/>
     <w:p>
-      <w:bookmarkStart w:id="201" w:name="_Hlk164063788"/>
-      <w:commentRangeStart w:id="202"/>
-      <w:ins w:id="203" w:author="Walgren, Patrick" w:date="2024-06-08T07:43:00Z" w16du:dateUtc="2024-06-08T11:43:00Z">
+      <w:bookmarkStart w:id="221" w:name="_Hlk164063788"/>
+      <w:commentRangeStart w:id="222"/>
+      <w:ins w:id="223" w:author="Walgren, Patrick" w:date="2024-06-08T07:43:00Z" w16du:dateUtc="2024-06-08T11:43:00Z">
         <w:r>
           <w:rPr>
             <w:highlight w:val="yellow"/>
-            <w:rPrChange w:id="204" w:author="Walgren, Patrick" w:date="2024-06-08T07:43:00Z" w16du:dateUtc="2024-06-08T11:43:00Z">
+            <w:rPrChange w:id="224" w:author="Walgren, Patrick" w:date="2024-06-08T07:43:00Z" w16du:dateUtc="2024-06-08T11:43:00Z">
               <w:rPr/>
             </w:rPrChange>
           </w:rPr>
           <w:t>Many other material properties are interdependent</w:t>
         </w:r>
       </w:ins>
-      <w:del w:id="205" w:author="Walgren, Patrick" w:date="2024-06-08T07:43:00Z" w16du:dateUtc="2024-06-08T11:43:00Z">
+      <w:del w:id="225" w:author="Walgren, Patrick" w:date="2024-06-08T07:43:00Z" w16du:dateUtc="2024-06-08T11:43:00Z">
         <w:r>
           <w:rPr>
             <w:highlight w:val="yellow"/>
@@ -4046,7 +4202,7 @@
         </w:rPr>
         <w:t xml:space="preserve">; </w:t>
       </w:r>
-      <w:del w:id="206" w:author="Walgren, Patrick" w:date="2024-06-09T20:37:00Z" w16du:dateUtc="2024-06-10T00:37:00Z">
+      <w:del w:id="226" w:author="Walgren, Patrick" w:date="2024-06-09T20:37:00Z" w16du:dateUtc="2024-06-10T00:37:00Z">
         <w:r>
           <w:rPr>
             <w:highlight w:val="yellow"/>
@@ -4054,7 +4210,7 @@
           <w:delText xml:space="preserve">changing </w:delText>
         </w:r>
       </w:del>
-      <w:ins w:id="207" w:author="Walgren, Patrick" w:date="2024-06-09T20:37:00Z" w16du:dateUtc="2024-06-10T00:37:00Z">
+      <w:ins w:id="227" w:author="Walgren, Patrick" w:date="2024-06-09T20:37:00Z" w16du:dateUtc="2024-06-10T00:37:00Z">
         <w:r>
           <w:rPr>
             <w:highlight w:val="yellow"/>
@@ -4074,7 +4230,7 @@
         </w:rPr>
         <w:t xml:space="preserve">transformation strain properties will </w:t>
       </w:r>
-      <w:del w:id="208" w:author="Walgren, Patrick" w:date="2024-06-09T20:37:00Z" w16du:dateUtc="2024-06-10T00:37:00Z">
+      <w:del w:id="228" w:author="Walgren, Patrick" w:date="2024-06-09T20:37:00Z" w16du:dateUtc="2024-06-10T00:37:00Z">
         <w:r>
           <w:rPr>
             <w:highlight w:val="yellow"/>
@@ -4082,7 +4238,7 @@
           <w:delText xml:space="preserve">change </w:delText>
         </w:r>
       </w:del>
-      <w:ins w:id="209" w:author="Walgren, Patrick" w:date="2024-06-09T20:37:00Z" w16du:dateUtc="2024-06-10T00:37:00Z">
+      <w:ins w:id="229" w:author="Walgren, Patrick" w:date="2024-06-09T20:37:00Z" w16du:dateUtc="2024-06-10T00:37:00Z">
         <w:r>
           <w:rPr>
             <w:highlight w:val="yellow"/>
@@ -4108,12 +4264,12 @@
         </w:rPr>
         <w:t>and the shape of the transformation surfaces</w:t>
       </w:r>
-      <w:commentRangeEnd w:id="202"/>
+      <w:commentRangeEnd w:id="222"/>
       <w:r>
         <w:rPr>
           <w:rStyle w:val="CommentReference"/>
         </w:rPr>
-        <w:commentReference w:id="202"/>
+        <w:commentReference w:id="222"/>
       </w:r>
       <w:r>
         <w:rPr>
@@ -4124,30 +4280,30 @@
       <w:r>
         <w:t xml:space="preserve"> </w:t>
       </w:r>
-      <w:bookmarkEnd w:id="201"/>
+      <w:bookmarkEnd w:id="221"/>
       <w:r>
         <w:t xml:space="preserve">Additionally, while the stress-influence coefficients are single numbers for each phase, they are only one part of the </w:t>
       </w:r>
-      <w:commentRangeStart w:id="210"/>
+      <w:commentRangeStart w:id="230"/>
       <w:r>
         <w:t>mathematical expression to define the transformation surface in stress-temperature space</w:t>
       </w:r>
-      <w:commentRangeEnd w:id="210"/>
+      <w:commentRangeEnd w:id="230"/>
       <w:r>
         <w:rPr>
           <w:rStyle w:val="CommentReference"/>
         </w:rPr>
-        <w:commentReference w:id="210"/>
+        <w:commentReference w:id="230"/>
       </w:r>
       <w:r>
         <w:t xml:space="preserve">. </w:t>
       </w:r>
-      <w:ins w:id="211" w:author="Walgren, Patrick" w:date="2024-06-08T07:52:00Z" w16du:dateUtc="2024-06-08T11:52:00Z">
+      <w:ins w:id="231" w:author="Walgren, Patrick" w:date="2024-06-08T07:52:00Z" w16du:dateUtc="2024-06-08T11:52:00Z">
         <w:r>
           <w:t>For these reasons, calibration must leverage numerical optimization to ensure a robust fit of experimental data.</w:t>
         </w:r>
       </w:ins>
-      <w:del w:id="212" w:author="Walgren, Patrick" w:date="2024-06-08T07:52:00Z" w16du:dateUtc="2024-06-08T11:52:00Z">
+      <w:del w:id="232" w:author="Walgren, Patrick" w:date="2024-06-08T07:52:00Z" w16du:dateUtc="2024-06-08T11:52:00Z">
         <w:r>
           <w:delText xml:space="preserve">For these reasons, to ensure a robust fit of experimental data (which herein we assume consists of many strain-temperature cycles at various stress levels), numerical optimization is needed. </w:delText>
         </w:r>
@@ -4180,25 +4336,25 @@
       <w:r>
         <w:t xml:space="preserve"> </w:t>
       </w:r>
-      <w:ins w:id="213" w:author="Walgren, Patrick" w:date="2024-06-08T07:54:00Z" w16du:dateUtc="2024-06-08T11:54:00Z">
+      <w:ins w:id="233" w:author="Walgren, Patrick" w:date="2024-06-08T07:54:00Z" w16du:dateUtc="2024-06-08T11:54:00Z">
         <w:r>
           <w:t xml:space="preserve">If </w:t>
         </w:r>
-        <w:commentRangeStart w:id="214"/>
+        <w:commentRangeStart w:id="234"/>
         <w:r>
           <w:t>the SMA designer</w:t>
         </w:r>
       </w:ins>
-      <w:commentRangeEnd w:id="214"/>
-      <w:ins w:id="215" w:author="Walgren, Patrick" w:date="2024-06-08T07:55:00Z" w16du:dateUtc="2024-06-08T11:55:00Z">
+      <w:commentRangeEnd w:id="234"/>
+      <w:ins w:id="235" w:author="Walgren, Patrick" w:date="2024-06-08T07:55:00Z" w16du:dateUtc="2024-06-08T11:55:00Z">
         <w:r>
           <w:rPr>
             <w:rStyle w:val="CommentReference"/>
           </w:rPr>
-          <w:commentReference w:id="214"/>
+          <w:commentReference w:id="234"/>
         </w:r>
       </w:ins>
-      <w:ins w:id="216" w:author="Walgren, Patrick" w:date="2024-06-08T07:54:00Z" w16du:dateUtc="2024-06-08T11:54:00Z">
+      <w:ins w:id="236" w:author="Walgren, Patrick" w:date="2024-06-08T07:54:00Z" w16du:dateUtc="2024-06-08T11:54:00Z">
         <w:r>
           <w:t xml:space="preserve"> has prior knowledge of certain properties (e.g., Young’s moduli from tensile tests), they can define these properties and the optimization will minimize error between model prediction and experiment by varying all other material properties.</w:t>
         </w:r>
@@ -4206,7 +4362,7 @@
           <w:t xml:space="preserve"> </w:t>
         </w:r>
       </w:ins>
-      <w:del w:id="217" w:author="Walgren, Patrick" w:date="2024-06-08T07:54:00Z" w16du:dateUtc="2024-06-08T11:54:00Z">
+      <w:del w:id="237" w:author="Walgren, Patrick" w:date="2024-06-08T07:54:00Z" w16du:dateUtc="2024-06-08T11:54:00Z">
         <w:r>
           <w:delText>If certain properties are known a priori (e.g., the Young’s moduli from tensile tests), these values can be defined and the optimization will minimize error between model prediction and experiment by varying all other material properties.</w:delText>
         </w:r>
@@ -4217,16 +4373,16 @@
       <w:r>
         <w:t xml:space="preserve">In this way, our GUI allows the designer greater flexibility than previous methods, but </w:t>
       </w:r>
-      <w:commentRangeStart w:id="218"/>
+      <w:commentRangeStart w:id="238"/>
       <w:r>
         <w:t>the typical iterative method can still be used</w:t>
       </w:r>
-      <w:commentRangeEnd w:id="218"/>
+      <w:commentRangeEnd w:id="238"/>
       <w:r>
         <w:rPr>
           <w:rStyle w:val="CommentReference"/>
         </w:rPr>
-        <w:commentReference w:id="218"/>
+        <w:commentReference w:id="238"/>
       </w:r>
       <w:r>
         <w:t>.</w:t>
@@ -4239,20 +4395,16 @@
       </w:r>
     </w:p>
     <w:p>
-      <w:bookmarkStart w:id="219" w:name="_Hlk164063918"/>
-      <w:ins w:id="220" w:author="Walgren, Patrick" w:date="2024-06-08T08:00:00Z" w16du:dateUtc="2024-06-08T12:00:00Z">
-        <w:r>
-          <w:t xml:space="preserve">Depending on the size of the optimization, each calibration routine can execute in less than 10 minutes, and those who are not innately familiar with the Lagoudas SMA constitutive model can easily digest the </w:t>
-        </w:r>
-        <w:r>
-          <w:lastRenderedPageBreak/>
-          <w:t>results.</w:t>
+      <w:bookmarkStart w:id="239" w:name="_Hlk164063918"/>
+      <w:ins w:id="240" w:author="Walgren, Patrick" w:date="2024-06-08T08:00:00Z" w16du:dateUtc="2024-06-08T12:00:00Z">
+        <w:r>
+          <w:t>Depending on the size of the optimization, each calibration routine can execute in less than 10 minutes, and those who are not innately familiar with the Lagoudas SMA constitutive model can easily digest the results.</w:t>
         </w:r>
         <w:r>
           <w:t xml:space="preserve"> </w:t>
         </w:r>
       </w:ins>
-      <w:del w:id="221" w:author="Walgren, Patrick" w:date="2024-06-08T08:00:00Z" w16du:dateUtc="2024-06-08T12:00:00Z">
+      <w:del w:id="241" w:author="Walgren, Patrick" w:date="2024-06-08T08:00:00Z" w16du:dateUtc="2024-06-08T12:00:00Z">
         <w:r>
           <w:rPr>
             <w:highlight w:val="yellow"/>
@@ -4263,7 +4415,7 @@
           <w:delText xml:space="preserve"> </w:delText>
         </w:r>
       </w:del>
-      <w:bookmarkEnd w:id="219"/>
+      <w:bookmarkEnd w:id="239"/>
       <w:r>
         <w:t xml:space="preserve">In this way, our tool provides a high-throughput, low-barrier-to-entry calibration method that we hope to increase use of SMAs in practice. </w:t>
       </w:r>
@@ -4317,6 +4469,7 @@
           <w:bCs/>
           <w:noProof/>
         </w:rPr>
+        <w:lastRenderedPageBreak/>
         <w:drawing>
           <wp:inline distT="0" distB="0" distL="0" distR="0" wp14:anchorId="416E23E5" wp14:editId="3963F12B">
             <wp:extent cx="2375616" cy="2878537"/>
@@ -4412,7 +4565,7 @@
       </w:r>
     </w:p>
     <w:p>
-      <w:bookmarkStart w:id="222" w:name="_Hlk164411725"/>
+      <w:bookmarkStart w:id="242" w:name="_Hlk164411725"/>
       <w:r>
         <w:rPr>
           <w:highlight w:val="yellow"/>
@@ -4433,7 +4586,7 @@
         </w:rPr>
         <w:t xml:space="preserve"> isobaric (constant force thermal cycling) tests, </w:t>
       </w:r>
-      <w:commentRangeStart w:id="223"/>
+      <w:commentRangeStart w:id="243"/>
       <w:r>
         <w:rPr>
           <w:highlight w:val="yellow"/>
@@ -4454,16 +4607,16 @@
         </w:rPr>
         <w:t>is preferably greater than 4, are required</w:t>
       </w:r>
-      <w:bookmarkEnd w:id="222"/>
+      <w:bookmarkEnd w:id="242"/>
       <w:r>
         <w:t xml:space="preserve">. Each test requires stress-strain-temperature histories. </w:t>
       </w:r>
-      <w:commentRangeEnd w:id="223"/>
+      <w:commentRangeEnd w:id="243"/>
       <w:r>
         <w:rPr>
           <w:rStyle w:val="CommentReference"/>
         </w:rPr>
-        <w:commentReference w:id="223"/>
+        <w:commentReference w:id="243"/>
       </w:r>
     </w:p>
     <w:p>
@@ -4504,7 +4657,7 @@
         <w:t xml:space="preserve">. </w:t>
       </w:r>
       <w:proofErr w:type="spellStart"/>
-      <w:ins w:id="224" w:author="Walgren, Patrick" w:date="2024-06-08T08:02:00Z" w16du:dateUtc="2024-06-08T12:02:00Z">
+      <w:ins w:id="244" w:author="Walgren, Patrick" w:date="2024-06-08T08:02:00Z" w16du:dateUtc="2024-06-08T12:02:00Z">
         <w:r>
           <w:t>NiTiHf</w:t>
         </w:r>
@@ -4513,7 +4666,7 @@
           <w:t xml:space="preserve"> is a relevant material system, with many members of the SMA community exploring Hf additions for high-temperature performance</w:t>
         </w:r>
       </w:ins>
-      <w:del w:id="225" w:author="Walgren, Patrick" w:date="2024-06-08T08:02:00Z" w16du:dateUtc="2024-06-08T12:02:00Z">
+      <w:del w:id="245" w:author="Walgren, Patrick" w:date="2024-06-08T08:02:00Z" w16du:dateUtc="2024-06-08T12:02:00Z">
         <w:r>
           <w:delText>This dataset is chosen because NiTiHf is a relevant material system, with many members of the SMA community exploring Hf additions for high-temperature performance</w:delText>
         </w:r>
@@ -4545,7 +4698,7 @@
       <w:r>
         <w:t>Additionally, the quality and quantity of data (</w:t>
       </w:r>
-      <w:ins w:id="226" w:author="Walgren, Patrick" w:date="2024-06-08T08:03:00Z" w16du:dateUtc="2024-06-08T12:03:00Z">
+      <w:ins w:id="246" w:author="Walgren, Patrick" w:date="2024-06-08T08:03:00Z" w16du:dateUtc="2024-06-08T12:03:00Z">
         <w:r>
           <w:t xml:space="preserve">i.e., </w:t>
         </w:r>
@@ -4553,12 +4706,12 @@
       <w:r>
         <w:t>six different constant force thermal cycl</w:t>
       </w:r>
-      <w:del w:id="227" w:author="Walgren, Patrick" w:date="2024-06-08T08:03:00Z" w16du:dateUtc="2024-06-08T12:03:00Z">
+      <w:del w:id="247" w:author="Walgren, Patrick" w:date="2024-06-08T08:03:00Z" w16du:dateUtc="2024-06-08T12:03:00Z">
         <w:r>
           <w:delText>ing tests were performed</w:delText>
         </w:r>
       </w:del>
-      <w:ins w:id="228" w:author="Walgren, Patrick" w:date="2024-06-08T08:03:00Z" w16du:dateUtc="2024-06-08T12:03:00Z">
+      <w:ins w:id="248" w:author="Walgren, Patrick" w:date="2024-06-08T08:03:00Z" w16du:dateUtc="2024-06-08T12:03:00Z">
         <w:r>
           <w:t>es</w:t>
         </w:r>
@@ -4579,34 +4732,33 @@
           <w:bCs/>
         </w:rPr>
       </w:pPr>
-      <w:commentRangeStart w:id="229"/>
-      <w:commentRangeStart w:id="230"/>
+      <w:commentRangeStart w:id="249"/>
+      <w:commentRangeStart w:id="250"/>
       <w:r>
         <w:rPr>
           <w:b/>
           <w:bCs/>
         </w:rPr>
-        <w:lastRenderedPageBreak/>
         <w:t>Conventional calibration procedure</w:t>
       </w:r>
-      <w:commentRangeEnd w:id="229"/>
+      <w:commentRangeEnd w:id="249"/>
       <w:r>
         <w:rPr>
           <w:rStyle w:val="CommentReference"/>
         </w:rPr>
-        <w:commentReference w:id="229"/>
-      </w:r>
-      <w:commentRangeEnd w:id="230"/>
+        <w:commentReference w:id="249"/>
+      </w:r>
+      <w:commentRangeEnd w:id="250"/>
       <w:r>
         <w:rPr>
           <w:rStyle w:val="CommentReference"/>
         </w:rPr>
-        <w:commentReference w:id="230"/>
-      </w:r>
-    </w:p>
-    <w:p>
-      <w:bookmarkStart w:id="231" w:name="_Hlk164411746"/>
-      <w:del w:id="232" w:author="Walgren, Patrick" w:date="2024-06-08T08:04:00Z" w16du:dateUtc="2024-06-08T12:04:00Z">
+        <w:commentReference w:id="250"/>
+      </w:r>
+    </w:p>
+    <w:p>
+      <w:bookmarkStart w:id="251" w:name="_Hlk164411746"/>
+      <w:del w:id="252" w:author="Walgren, Patrick" w:date="2024-06-08T08:04:00Z" w16du:dateUtc="2024-06-08T12:04:00Z">
         <w:r>
           <w:rPr>
             <w:highlight w:val="yellow"/>
@@ -4614,7 +4766,7 @@
           <w:delText>Calibration of t</w:delText>
         </w:r>
       </w:del>
-      <w:ins w:id="233" w:author="Walgren, Patrick" w:date="2024-06-08T08:04:00Z" w16du:dateUtc="2024-06-08T12:04:00Z">
+      <w:ins w:id="253" w:author="Walgren, Patrick" w:date="2024-06-08T08:04:00Z" w16du:dateUtc="2024-06-08T12:04:00Z">
         <w:r>
           <w:rPr>
             <w:highlight w:val="yellow"/>
@@ -4628,7 +4780,7 @@
         </w:rPr>
         <w:t>he 17 unknown parameters that define the Lagoudas SMA constitutive model can be calibrated without a global optimization strategy by estimating parameter groups (e.g., transformation temperatures, thermoelastic properties, etc.) sequentially</w:t>
       </w:r>
-      <w:bookmarkEnd w:id="231"/>
+      <w:bookmarkEnd w:id="251"/>
       <w:r>
         <w:rPr>
           <w:highlight w:val="yellow"/>
@@ -4654,12 +4806,12 @@
       <w:r>
         <w:t xml:space="preserve">), optimization, or nonlinear curve fitting, is still required. </w:t>
       </w:r>
-      <w:ins w:id="234" w:author="Walgren, Patrick" w:date="2024-06-08T08:09:00Z" w16du:dateUtc="2024-06-08T12:09:00Z">
+      <w:ins w:id="254" w:author="Walgren, Patrick" w:date="2024-06-08T08:09:00Z" w16du:dateUtc="2024-06-08T12:09:00Z">
         <w:r>
           <w:t>W</w:t>
         </w:r>
       </w:ins>
-      <w:del w:id="235" w:author="Walgren, Patrick" w:date="2024-06-08T08:09:00Z" w16du:dateUtc="2024-06-08T12:09:00Z">
+      <w:del w:id="255" w:author="Walgren, Patrick" w:date="2024-06-08T08:09:00Z" w16du:dateUtc="2024-06-08T12:09:00Z">
         <w:r>
           <w:delText>Herein, w</w:delText>
         </w:r>
@@ -4886,14 +5038,14 @@
             <w:pPr>
               <w:pStyle w:val="Caption"/>
             </w:pPr>
-            <w:bookmarkStart w:id="236" w:name="_Hlk166610788"/>
+            <w:bookmarkStart w:id="256" w:name="_Hlk166610788"/>
             <w:r>
               <w:t>c)</w:t>
             </w:r>
             <w:r>
               <w:t xml:space="preserve"> Austenite elastic modulus can be found via Hooke's law at the reference temperature, which is a model parameter defined by the analyst.</w:t>
             </w:r>
-            <w:bookmarkEnd w:id="236"/>
+            <w:bookmarkEnd w:id="256"/>
           </w:p>
         </w:tc>
         <w:tc>
@@ -4961,7 +5113,7 @@
             <w:r>
               <w:t xml:space="preserve"> </w:t>
             </w:r>
-            <w:ins w:id="237" w:author="Walgren, Patrick" w:date="2024-06-08T08:10:00Z" w16du:dateUtc="2024-06-08T12:10:00Z">
+            <w:ins w:id="257" w:author="Walgren, Patrick" w:date="2024-06-08T08:10:00Z" w16du:dateUtc="2024-06-08T12:10:00Z">
               <w:r>
                 <w:t xml:space="preserve">Nonlinear curve fitting is necessary to find transformation strain properties, </w:t>
               </w:r>
@@ -4974,7 +5126,7 @@
                 <w:t xml:space="preserve"> elastic modulus, and coefficient of thermal expansion.</w:t>
               </w:r>
             </w:ins>
-            <w:del w:id="238" w:author="Walgren, Patrick" w:date="2024-06-08T08:10:00Z" w16du:dateUtc="2024-06-08T12:10:00Z">
+            <w:del w:id="258" w:author="Walgren, Patrick" w:date="2024-06-08T08:10:00Z" w16du:dateUtc="2024-06-08T12:10:00Z">
               <w:r>
                 <w:delText>Transformation strain properties, Marteniste elastic modulus, and coefficient of thermal expansion can be found via a curve-fitting routine.</w:delText>
               </w:r>
@@ -4991,7 +5143,7 @@
           <w:iCs/>
         </w:rPr>
       </w:pPr>
-      <w:commentRangeStart w:id="239"/>
+      <w:commentRangeStart w:id="259"/>
       <w:r>
         <w:rPr>
           <w:i/>
@@ -5020,7 +5172,7 @@
         </w:rPr>
         <w:t xml:space="preserve">Given constant-stress thermal cycling (CFTC) data for </w:t>
       </w:r>
-      <w:del w:id="240" w:author="Walgren, Patrick" w:date="2024-06-08T08:11:00Z" w16du:dateUtc="2024-06-08T12:11:00Z">
+      <w:del w:id="260" w:author="Walgren, Patrick" w:date="2024-06-08T08:11:00Z" w16du:dateUtc="2024-06-08T12:11:00Z">
         <w:r>
           <w:rPr>
             <w:i/>
@@ -5029,7 +5181,7 @@
           <w:delText>a number of</w:delText>
         </w:r>
       </w:del>
-      <w:ins w:id="241" w:author="Walgren, Patrick" w:date="2024-06-08T08:11:00Z" w16du:dateUtc="2024-06-08T12:11:00Z">
+      <w:ins w:id="261" w:author="Walgren, Patrick" w:date="2024-06-08T08:11:00Z" w16du:dateUtc="2024-06-08T12:11:00Z">
         <w:r>
           <w:rPr>
             <w:i/>
@@ -5045,23 +5197,23 @@
         </w:rPr>
         <w:t xml:space="preserve"> stress levels, the Lagoudas SMA constitutive model can be calibrated using local curve-fitting routines. However, this method still relies on many manual iterations to find smooth hardening coefficients (not shown above). In each subfigure above, the parameters found are displayed in the grey box in the lower-right corner.</w:t>
       </w:r>
-      <w:commentRangeEnd w:id="239"/>
+      <w:commentRangeEnd w:id="259"/>
       <w:r>
         <w:rPr>
           <w:rStyle w:val="CommentReference"/>
         </w:rPr>
-        <w:commentReference w:id="239"/>
-      </w:r>
-    </w:p>
-    <w:p>
-      <w:bookmarkStart w:id="242" w:name="_Hlk164411759"/>
+        <w:commentReference w:id="259"/>
+      </w:r>
+    </w:p>
+    <w:p>
+      <w:bookmarkStart w:id="262" w:name="_Hlk164411759"/>
       <w:r>
         <w:rPr>
           <w:highlight w:val="yellow"/>
         </w:rPr>
         <w:t>First, transformation temperatures for each tested stress level can be estimated via the tangent method or similar</w:t>
       </w:r>
-      <w:bookmarkEnd w:id="242"/>
+      <w:bookmarkEnd w:id="262"/>
       <w:r>
         <w:rPr>
           <w:highlight w:val="yellow"/>
@@ -5233,7 +5385,7 @@
       <w:r>
         <w:t>)</w:t>
       </w:r>
-      <w:del w:id="243" w:author="Walgren, Patrick" w:date="2024-06-04T19:40:00Z" w16du:dateUtc="2024-06-04T23:40:00Z">
+      <w:del w:id="263" w:author="Walgren, Patrick" w:date="2024-06-04T19:40:00Z" w16du:dateUtc="2024-06-04T23:40:00Z">
         <w:r>
           <w:delText xml:space="preserve">. </w:delText>
         </w:r>
@@ -5241,7 +5393,7 @@
           <w:delText xml:space="preserve"> </w:delText>
         </w:r>
       </w:del>
-      <w:ins w:id="244" w:author="Walgren, Patrick" w:date="2024-06-04T19:40:00Z" w16du:dateUtc="2024-06-04T23:40:00Z">
+      <w:ins w:id="264" w:author="Walgren, Patrick" w:date="2024-06-04T19:40:00Z" w16du:dateUtc="2024-06-04T23:40:00Z">
         <w:r>
           <w:t xml:space="preserve">. </w:t>
         </w:r>
@@ -5289,7 +5441,7 @@
       </w:r>
     </w:p>
     <w:p>
-      <w:bookmarkStart w:id="245" w:name="_Hlk164411773"/>
+      <w:bookmarkStart w:id="265" w:name="_Hlk164411773"/>
       <w:r>
         <w:rPr>
           <w:highlight w:val="yellow"/>
@@ -5299,7 +5451,7 @@
       <w:r>
         <w:t xml:space="preserve"> </w:t>
       </w:r>
-      <w:bookmarkEnd w:id="245"/>
+      <w:bookmarkEnd w:id="265"/>
       <w:r>
         <w:t xml:space="preserve">Austenite elastic modulus </w:t>
       </w:r>
@@ -5582,7 +5734,7 @@
           <w:rFonts w:eastAsiaTheme="minorEastAsia"/>
         </w:rPr>
       </w:pPr>
-      <w:bookmarkStart w:id="246" w:name="_Hlk164411827"/>
+      <w:bookmarkStart w:id="266" w:name="_Hlk164411827"/>
       <w:r>
         <w:rPr>
           <w:rFonts w:eastAsiaTheme="minorEastAsia"/>
@@ -5596,7 +5748,7 @@
         </w:rPr>
         <w:t xml:space="preserve"> </w:t>
       </w:r>
-      <w:bookmarkEnd w:id="246"/>
+      <w:bookmarkEnd w:id="266"/>
       <w:r>
         <w:rPr>
           <w:rFonts w:eastAsiaTheme="minorEastAsia"/>
@@ -6186,7 +6338,7 @@
             </m:e>
           </m:d>
           <m:r>
-            <w:ins w:id="247" w:author="Walgren, Patrick" w:date="2024-06-05T08:22:00Z" w16du:dateUtc="2024-06-05T12:22:00Z">
+            <w:ins w:id="267" w:author="Walgren, Patrick" w:date="2024-06-05T08:22:00Z" w16du:dateUtc="2024-06-05T12:22:00Z">
               <w:rPr>
                 <w:rFonts w:ascii="Cambria Math" w:hAnsi="Cambria Math"/>
               </w:rPr>
@@ -6208,19 +6360,19 @@
           <w:rFonts w:eastAsiaTheme="minorEastAsia"/>
         </w:rPr>
       </w:pPr>
-      <w:commentRangeStart w:id="248"/>
+      <w:commentRangeStart w:id="268"/>
       <w:r>
         <w:rPr>
           <w:rFonts w:eastAsiaTheme="minorEastAsia"/>
         </w:rPr>
         <w:t>where</w:t>
       </w:r>
-      <w:commentRangeEnd w:id="248"/>
+      <w:commentRangeEnd w:id="268"/>
       <w:r>
         <w:rPr>
           <w:rStyle w:val="CommentReference"/>
         </w:rPr>
-        <w:commentReference w:id="248"/>
+        <w:commentReference w:id="268"/>
       </w:r>
     </w:p>
     <w:p>
@@ -6720,13 +6872,13 @@
     <w:p>
       <w:pPr>
         <w:rPr>
-          <w:del w:id="249" w:author="Walgren, Patrick" w:date="2024-06-08T08:26:00Z" w16du:dateUtc="2024-06-08T12:26:00Z"/>
-          <w:moveTo w:id="250" w:author="Walgren, Patrick" w:date="2024-06-08T08:26:00Z" w16du:dateUtc="2024-06-08T12:26:00Z"/>
+          <w:del w:id="269" w:author="Walgren, Patrick" w:date="2024-06-08T08:26:00Z" w16du:dateUtc="2024-06-08T12:26:00Z"/>
+          <w:moveTo w:id="270" w:author="Walgren, Patrick" w:date="2024-06-08T08:26:00Z" w16du:dateUtc="2024-06-08T12:26:00Z"/>
           <w:rFonts w:eastAsiaTheme="minorEastAsia"/>
           <w:iCs/>
         </w:rPr>
       </w:pPr>
-      <w:bookmarkStart w:id="251" w:name="_Hlk164411840"/>
+      <w:bookmarkStart w:id="271" w:name="_Hlk164411840"/>
       <w:r>
         <w:rPr>
           <w:rFonts w:eastAsiaTheme="minorEastAsia"/>
@@ -6734,8 +6886,8 @@
         </w:rPr>
         <w:t>Both of these approaches to calculate the remaining thermoelastic properties and transformation strain properties may introduce modeling errors.</w:t>
       </w:r>
-      <w:bookmarkEnd w:id="251"/>
-      <w:ins w:id="252" w:author="Walgren, Patrick" w:date="2024-06-08T08:26:00Z" w16du:dateUtc="2024-06-08T12:26:00Z">
+      <w:bookmarkEnd w:id="271"/>
+      <w:ins w:id="272" w:author="Walgren, Patrick" w:date="2024-06-08T08:26:00Z" w16du:dateUtc="2024-06-08T12:26:00Z">
         <w:r>
           <w:rPr>
             <w:rFonts w:eastAsiaTheme="minorEastAsia"/>
@@ -6743,7 +6895,7 @@
           <w:t xml:space="preserve"> </w:t>
         </w:r>
       </w:ins>
-      <w:del w:id="253" w:author="Walgren, Patrick" w:date="2024-06-08T08:26:00Z" w16du:dateUtc="2024-06-08T12:26:00Z">
+      <w:del w:id="273" w:author="Walgren, Patrick" w:date="2024-06-08T08:26:00Z" w16du:dateUtc="2024-06-08T12:26:00Z">
         <w:r>
           <w:rPr>
             <w:rFonts w:eastAsiaTheme="minorEastAsia"/>
@@ -6751,7 +6903,7 @@
           <w:delText xml:space="preserve"> </w:delText>
         </w:r>
       </w:del>
-      <w:ins w:id="254" w:author="Walgren, Patrick" w:date="2024-06-08T08:26:00Z" w16du:dateUtc="2024-06-08T12:26:00Z">
+      <w:ins w:id="274" w:author="Walgren, Patrick" w:date="2024-06-08T08:26:00Z" w16du:dateUtc="2024-06-08T12:26:00Z">
         <w:r>
           <w:rPr>
             <w:rFonts w:eastAsiaTheme="minorEastAsia"/>
@@ -6759,9 +6911,9 @@
           <w:t>T</w:t>
         </w:r>
       </w:ins>
-      <w:moveToRangeStart w:id="255" w:author="Walgren, Patrick" w:date="2024-06-08T08:26:00Z" w:name="move168727599"/>
-      <w:moveTo w:id="256" w:author="Walgren, Patrick" w:date="2024-06-08T08:26:00Z" w16du:dateUtc="2024-06-08T12:26:00Z">
-        <w:del w:id="257" w:author="Walgren, Patrick" w:date="2024-06-08T08:26:00Z" w16du:dateUtc="2024-06-08T12:26:00Z">
+      <w:moveToRangeStart w:id="275" w:author="Walgren, Patrick" w:date="2024-06-08T08:26:00Z" w:name="move168727599"/>
+      <w:moveTo w:id="276" w:author="Walgren, Patrick" w:date="2024-06-08T08:26:00Z" w16du:dateUtc="2024-06-08T12:26:00Z">
+        <w:del w:id="277" w:author="Walgren, Patrick" w:date="2024-06-08T08:26:00Z" w16du:dateUtc="2024-06-08T12:26:00Z">
           <w:r>
             <w:rPr>
               <w:rFonts w:eastAsiaTheme="minorEastAsia"/>
@@ -6776,7 +6928,7 @@
           </w:r>
         </w:del>
         <w:proofErr w:type="gramStart"/>
-        <w:ins w:id="258" w:author="Walgren, Patrick" w:date="2024-06-08T08:26:00Z" w16du:dateUtc="2024-06-08T12:26:00Z">
+        <w:ins w:id="278" w:author="Walgren, Patrick" w:date="2024-06-08T08:26:00Z" w16du:dateUtc="2024-06-08T12:26:00Z">
           <w:r>
             <w:rPr>
               <w:rFonts w:eastAsiaTheme="minorEastAsia"/>
@@ -6837,7 +6989,7 @@
             </m:e>
           </m:d>
         </m:oMath>
-        <w:moveTo w:id="259" w:author="Walgren, Patrick" w:date="2024-06-08T08:26:00Z" w16du:dateUtc="2024-06-08T12:26:00Z">
+        <w:moveTo w:id="279" w:author="Walgren, Patrick" w:date="2024-06-08T08:26:00Z" w16du:dateUtc="2024-06-08T12:26:00Z">
           <w:r>
             <w:rPr>
               <w:rFonts w:eastAsiaTheme="minorEastAsia"/>
@@ -6852,7 +7004,7 @@
               <m:t>k</m:t>
             </m:r>
           </m:oMath>
-          <w:moveTo w:id="260" w:author="Walgren, Patrick" w:date="2024-06-08T08:26:00Z" w16du:dateUtc="2024-06-08T12:26:00Z">
+          <w:moveTo w:id="280" w:author="Walgren, Patrick" w:date="2024-06-08T08:26:00Z" w16du:dateUtc="2024-06-08T12:26:00Z">
             <w:r>
               <w:rPr>
                 <w:rFonts w:eastAsiaTheme="minorEastAsia"/>
@@ -6867,7 +7019,7 @@
                 <m:t>k</m:t>
               </m:r>
             </m:oMath>
-            <w:moveTo w:id="261" w:author="Walgren, Patrick" w:date="2024-06-08T08:26:00Z" w16du:dateUtc="2024-06-08T12:26:00Z">
+            <w:moveTo w:id="281" w:author="Walgren, Patrick" w:date="2024-06-08T08:26:00Z" w16du:dateUtc="2024-06-08T12:26:00Z">
               <w:r>
                 <w:rPr>
                   <w:rFonts w:eastAsiaTheme="minorEastAsia"/>
@@ -6882,7 +7034,7 @@
                   <m:t>k</m:t>
                 </m:r>
               </m:oMath>
-              <w:moveTo w:id="262" w:author="Walgren, Patrick" w:date="2024-06-08T08:26:00Z" w16du:dateUtc="2024-06-08T12:26:00Z">
+              <w:moveTo w:id="282" w:author="Walgren, Patrick" w:date="2024-06-08T08:26:00Z" w16du:dateUtc="2024-06-08T12:26:00Z">
                 <w:r>
                   <w:rPr>
                     <w:rFonts w:eastAsiaTheme="minorEastAsia"/>
@@ -6917,7 +7069,7 @@
                     </m:sup>
                   </m:sSup>
                 </m:oMath>
-                <w:moveTo w:id="263" w:author="Walgren, Patrick" w:date="2024-06-08T08:26:00Z" w16du:dateUtc="2024-06-08T12:26:00Z">
+                <w:moveTo w:id="283" w:author="Walgren, Patrick" w:date="2024-06-08T08:26:00Z" w16du:dateUtc="2024-06-08T12:26:00Z">
                   <w:r>
                     <w:rPr>
                       <w:rFonts w:eastAsiaTheme="minorEastAsia"/>
@@ -6935,7 +7087,7 @@
                       <m:t>MPa/℃</m:t>
                     </m:r>
                   </m:oMath>
-                  <w:moveTo w:id="264" w:author="Walgren, Patrick" w:date="2024-06-08T08:26:00Z" w16du:dateUtc="2024-06-08T12:26:00Z">
+                  <w:moveTo w:id="284" w:author="Walgren, Patrick" w:date="2024-06-08T08:26:00Z" w16du:dateUtc="2024-06-08T12:26:00Z">
                     <w:r>
                       <w:rPr>
                         <w:rFonts w:eastAsiaTheme="minorEastAsia"/>
@@ -6971,7 +7123,7 @@
                         </m:sup>
                       </m:sSup>
                     </m:oMath>
-                    <w:moveTo w:id="265" w:author="Walgren, Patrick" w:date="2024-06-08T08:26:00Z" w16du:dateUtc="2024-06-08T12:26:00Z">
+                    <w:moveTo w:id="285" w:author="Walgren, Patrick" w:date="2024-06-08T08:26:00Z" w16du:dateUtc="2024-06-08T12:26:00Z">
                       <w:r>
                         <w:rPr>
                           <w:rFonts w:eastAsiaTheme="minorEastAsia"/>
@@ -6989,7 +7141,7 @@
                           <m:t>MPa/℃</m:t>
                         </m:r>
                       </m:oMath>
-                      <w:moveTo w:id="266" w:author="Walgren, Patrick" w:date="2024-06-08T08:26:00Z" w16du:dateUtc="2024-06-08T12:26:00Z">
+                      <w:moveTo w:id="286" w:author="Walgren, Patrick" w:date="2024-06-08T08:26:00Z" w16du:dateUtc="2024-06-08T12:26:00Z">
                         <w:r>
                           <w:rPr>
                             <w:rFonts w:eastAsiaTheme="minorEastAsia"/>
@@ -7015,7 +7167,7 @@
         </w:moveTo>
       </w:moveTo>
     </w:p>
-    <w:moveToRangeEnd w:id="255"/>
+    <w:moveToRangeEnd w:id="275"/>
     <w:p>
       <w:pPr>
         <w:rPr>
@@ -7095,8 +7247,8 @@
         </w:rPr>
         <w:t xml:space="preserve">, the strain due to thermal expansion will be incorrectly predicted across the tested temperature range. However, this is a limitation of the one-dimensional reduction of the Lagoudas constitutive model; assuming thermal expansion is invariant of material phase allows for the use of simpler nonlinear solution methods (i.e., Convex Cutting Plane). Additionally, </w:t>
       </w:r>
-      <w:moveFromRangeStart w:id="267" w:author="Walgren, Patrick" w:date="2024-06-08T08:26:00Z" w:name="move168727599"/>
-      <w:moveFrom w:id="268" w:author="Walgren, Patrick" w:date="2024-06-08T08:26:00Z" w16du:dateUtc="2024-06-08T12:26:00Z">
+      <w:moveFromRangeStart w:id="287" w:author="Walgren, Patrick" w:date="2024-06-08T08:26:00Z" w:name="move168727599"/>
+      <w:moveFrom w:id="288" w:author="Walgren, Patrick" w:date="2024-06-08T08:26:00Z" w16du:dateUtc="2024-06-08T12:26:00Z">
         <w:r>
           <w:rPr>
             <w:rFonts w:eastAsiaTheme="minorEastAsia"/>
@@ -7149,7 +7301,7 @@
             </m:e>
           </m:d>
         </m:oMath>
-        <w:moveFrom w:id="269" w:author="Walgren, Patrick" w:date="2024-06-08T08:26:00Z" w16du:dateUtc="2024-06-08T12:26:00Z">
+        <w:moveFrom w:id="289" w:author="Walgren, Patrick" w:date="2024-06-08T08:26:00Z" w16du:dateUtc="2024-06-08T12:26:00Z">
           <w:r>
             <w:rPr>
               <w:rFonts w:eastAsiaTheme="minorEastAsia"/>
@@ -7164,7 +7316,7 @@
               <m:t>k</m:t>
             </m:r>
           </m:oMath>
-          <w:moveFrom w:id="270" w:author="Walgren, Patrick" w:date="2024-06-08T08:26:00Z" w16du:dateUtc="2024-06-08T12:26:00Z">
+          <w:moveFrom w:id="290" w:author="Walgren, Patrick" w:date="2024-06-08T08:26:00Z" w16du:dateUtc="2024-06-08T12:26:00Z">
             <w:r>
               <w:rPr>
                 <w:rFonts w:eastAsiaTheme="minorEastAsia"/>
@@ -7179,7 +7331,7 @@
                 <m:t>k</m:t>
               </m:r>
             </m:oMath>
-            <w:moveFrom w:id="271" w:author="Walgren, Patrick" w:date="2024-06-08T08:26:00Z" w16du:dateUtc="2024-06-08T12:26:00Z">
+            <w:moveFrom w:id="291" w:author="Walgren, Patrick" w:date="2024-06-08T08:26:00Z" w16du:dateUtc="2024-06-08T12:26:00Z">
               <w:r>
                 <w:rPr>
                   <w:rFonts w:eastAsiaTheme="minorEastAsia"/>
@@ -7194,7 +7346,7 @@
                   <m:t>k</m:t>
                 </m:r>
               </m:oMath>
-              <w:moveFrom w:id="272" w:author="Walgren, Patrick" w:date="2024-06-08T08:26:00Z" w16du:dateUtc="2024-06-08T12:26:00Z">
+              <w:moveFrom w:id="292" w:author="Walgren, Patrick" w:date="2024-06-08T08:26:00Z" w16du:dateUtc="2024-06-08T12:26:00Z">
                 <w:r>
                   <w:rPr>
                     <w:rFonts w:eastAsiaTheme="minorEastAsia"/>
@@ -7229,7 +7381,7 @@
                     </m:sup>
                   </m:sSup>
                 </m:oMath>
-                <w:moveFrom w:id="273" w:author="Walgren, Patrick" w:date="2024-06-08T08:26:00Z" w16du:dateUtc="2024-06-08T12:26:00Z">
+                <w:moveFrom w:id="293" w:author="Walgren, Patrick" w:date="2024-06-08T08:26:00Z" w16du:dateUtc="2024-06-08T12:26:00Z">
                   <w:r>
                     <w:rPr>
                       <w:rFonts w:eastAsiaTheme="minorEastAsia"/>
@@ -7247,7 +7399,7 @@
                       <m:t>MPa/℃</m:t>
                     </m:r>
                   </m:oMath>
-                  <w:moveFrom w:id="274" w:author="Walgren, Patrick" w:date="2024-06-08T08:26:00Z" w16du:dateUtc="2024-06-08T12:26:00Z">
+                  <w:moveFrom w:id="294" w:author="Walgren, Patrick" w:date="2024-06-08T08:26:00Z" w16du:dateUtc="2024-06-08T12:26:00Z">
                     <w:r>
                       <w:rPr>
                         <w:rFonts w:eastAsiaTheme="minorEastAsia"/>
@@ -7283,7 +7435,7 @@
                         </m:sup>
                       </m:sSup>
                     </m:oMath>
-                    <w:moveFrom w:id="275" w:author="Walgren, Patrick" w:date="2024-06-08T08:26:00Z" w16du:dateUtc="2024-06-08T12:26:00Z">
+                    <w:moveFrom w:id="295" w:author="Walgren, Patrick" w:date="2024-06-08T08:26:00Z" w16du:dateUtc="2024-06-08T12:26:00Z">
                       <w:r>
                         <w:rPr>
                           <w:rFonts w:eastAsiaTheme="minorEastAsia"/>
@@ -7301,7 +7453,7 @@
                           <m:t>MPa/℃</m:t>
                         </m:r>
                       </m:oMath>
-                      <w:moveFrom w:id="276" w:author="Walgren, Patrick" w:date="2024-06-08T08:26:00Z" w16du:dateUtc="2024-06-08T12:26:00Z">
+                      <w:moveFrom w:id="296" w:author="Walgren, Patrick" w:date="2024-06-08T08:26:00Z" w16du:dateUtc="2024-06-08T12:26:00Z">
                         <w:r>
                           <w:rPr>
                             <w:rFonts w:eastAsiaTheme="minorEastAsia"/>
@@ -7310,7 +7462,7 @@
                           <w:t xml:space="preserve"> for materials with small and large changes in transformation strain as a function of stress, respectively. </w:t>
                         </w:r>
                       </w:moveFrom>
-                      <w:moveFromRangeEnd w:id="267"/>
+                      <w:moveFromRangeEnd w:id="287"/>
                     </w:moveFrom>
                   </w:moveFrom>
                 </w:moveFrom>
@@ -7327,23 +7479,23 @@
           <w:iCs/>
         </w:rPr>
       </w:pPr>
-      <w:bookmarkStart w:id="277" w:name="_Hlk164411857"/>
+      <w:bookmarkStart w:id="297" w:name="_Hlk164411857"/>
       <w:r>
         <w:rPr>
           <w:highlight w:val="yellow"/>
         </w:rPr>
         <w:t>At this point, all material properties are estimated; to fully capture the true strain-temperature response, iterative calibration of each smooth hardening coefficient is necessary until a satisfactory fit is accomplished.</w:t>
       </w:r>
-      <w:bookmarkEnd w:id="277"/>
+      <w:bookmarkEnd w:id="297"/>
       <w:r>
         <w:t xml:space="preserve"> </w:t>
       </w:r>
-      <w:ins w:id="278" w:author="Walgren, Patrick" w:date="2024-06-08T08:27:00Z" w16du:dateUtc="2024-06-08T12:27:00Z">
+      <w:ins w:id="298" w:author="Walgren, Patrick" w:date="2024-06-08T08:27:00Z" w16du:dateUtc="2024-06-08T12:27:00Z">
         <w:r>
           <w:t>D</w:t>
         </w:r>
       </w:ins>
-      <w:del w:id="279" w:author="Walgren, Patrick" w:date="2024-06-08T08:27:00Z" w16du:dateUtc="2024-06-08T12:27:00Z">
+      <w:del w:id="299" w:author="Walgren, Patrick" w:date="2024-06-08T08:27:00Z" w16du:dateUtc="2024-06-08T12:27:00Z">
         <w:r>
           <w:delText>However, d</w:delText>
         </w:r>
@@ -7484,7 +7636,7 @@
           </m:sup>
         </m:sSup>
       </m:oMath>
-      <w:ins w:id="280" w:author="Walgren, Patrick" w:date="2024-06-08T08:31:00Z" w16du:dateUtc="2024-06-08T12:31:00Z">
+      <w:ins w:id="300" w:author="Walgren, Patrick" w:date="2024-06-08T08:31:00Z" w16du:dateUtc="2024-06-08T12:31:00Z">
         <w:r>
           <w:rPr>
             <w:rFonts w:eastAsiaTheme="minorEastAsia"/>
@@ -7637,7 +7789,7 @@
         </w:rPr>
         <w:t xml:space="preserve">Transformation temperatures and transformation strain properties are well-captured, as the model bisects the experimental curves as a function of stress (i.e., the martensite elastic response is underpredicted at low levels of applied stress but over approximated at high levels of applied stress). However, there are </w:t>
       </w:r>
-      <w:del w:id="281" w:author="Walgren, Patrick" w:date="2024-06-08T08:33:00Z" w16du:dateUtc="2024-06-08T12:33:00Z">
+      <w:del w:id="301" w:author="Walgren, Patrick" w:date="2024-06-08T08:33:00Z" w16du:dateUtc="2024-06-08T12:33:00Z">
         <w:r>
           <w:rPr>
             <w:rFonts w:eastAsiaTheme="minorEastAsia"/>
@@ -7645,7 +7797,7 @@
           <w:delText>a number of</w:delText>
         </w:r>
       </w:del>
-      <w:ins w:id="282" w:author="Walgren, Patrick" w:date="2024-06-08T08:33:00Z" w16du:dateUtc="2024-06-08T12:33:00Z">
+      <w:ins w:id="302" w:author="Walgren, Patrick" w:date="2024-06-08T08:33:00Z" w16du:dateUtc="2024-06-08T12:33:00Z">
         <w:r>
           <w:rPr>
             <w:rFonts w:eastAsiaTheme="minorEastAsia"/>
@@ -7659,7 +7811,7 @@
         </w:rPr>
         <w:t xml:space="preserve"> areas that could be improved. </w:t>
       </w:r>
-      <w:ins w:id="283" w:author="Walgren, Patrick" w:date="2024-06-08T08:33:00Z" w16du:dateUtc="2024-06-08T12:33:00Z">
+      <w:ins w:id="303" w:author="Walgren, Patrick" w:date="2024-06-08T08:33:00Z" w16du:dateUtc="2024-06-08T12:33:00Z">
         <w:r>
           <w:rPr>
             <w:rFonts w:eastAsiaTheme="minorEastAsia"/>
@@ -7667,7 +7819,7 @@
           <w:t>T</w:t>
         </w:r>
       </w:ins>
-      <w:del w:id="284" w:author="Walgren, Patrick" w:date="2024-06-08T08:33:00Z" w16du:dateUtc="2024-06-08T12:33:00Z">
+      <w:del w:id="304" w:author="Walgren, Patrick" w:date="2024-06-08T08:33:00Z" w16du:dateUtc="2024-06-08T12:33:00Z">
         <w:r>
           <w:rPr>
             <w:rFonts w:eastAsiaTheme="minorEastAsia"/>
@@ -7681,7 +7833,7 @@
         </w:rPr>
         <w:t>he coefficient of thermal expansion is</w:t>
       </w:r>
-      <w:del w:id="285" w:author="Walgren, Patrick" w:date="2024-06-08T08:33:00Z" w16du:dateUtc="2024-06-08T12:33:00Z">
+      <w:del w:id="305" w:author="Walgren, Patrick" w:date="2024-06-08T08:33:00Z" w16du:dateUtc="2024-06-08T12:33:00Z">
         <w:r>
           <w:rPr>
             <w:rFonts w:eastAsiaTheme="minorEastAsia"/>
@@ -7695,7 +7847,7 @@
         </w:rPr>
         <w:t xml:space="preserve"> too high</w:t>
       </w:r>
-      <w:ins w:id="286" w:author="Walgren, Patrick" w:date="2024-06-08T08:33:00Z" w16du:dateUtc="2024-06-08T12:33:00Z">
+      <w:ins w:id="306" w:author="Walgren, Patrick" w:date="2024-06-08T08:33:00Z" w16du:dateUtc="2024-06-08T12:33:00Z">
         <w:r>
           <w:rPr>
             <w:rFonts w:eastAsiaTheme="minorEastAsia"/>
@@ -7703,7 +7855,7 @@
           <w:t xml:space="preserve">, as shown by the large deviance between model and experiment in </w:t>
         </w:r>
       </w:ins>
-      <w:ins w:id="287" w:author="Walgren, Patrick" w:date="2024-06-08T08:39:00Z" w16du:dateUtc="2024-06-08T12:39:00Z">
+      <w:ins w:id="307" w:author="Walgren, Patrick" w:date="2024-06-08T08:39:00Z" w16du:dateUtc="2024-06-08T12:39:00Z">
         <w:r>
           <w:rPr>
             <w:rFonts w:eastAsiaTheme="minorEastAsia"/>
@@ -7711,7 +7863,7 @@
           <w:t>Martensite</w:t>
         </w:r>
       </w:ins>
-      <w:ins w:id="288" w:author="Walgren, Patrick" w:date="2024-06-08T08:33:00Z" w16du:dateUtc="2024-06-08T12:33:00Z">
+      <w:ins w:id="308" w:author="Walgren, Patrick" w:date="2024-06-08T08:33:00Z" w16du:dateUtc="2024-06-08T12:33:00Z">
         <w:r>
           <w:rPr>
             <w:rFonts w:eastAsiaTheme="minorEastAsia"/>
@@ -7719,7 +7871,7 @@
           <w:t>, espe</w:t>
         </w:r>
       </w:ins>
-      <w:ins w:id="289" w:author="Walgren, Patrick" w:date="2024-06-08T08:34:00Z" w16du:dateUtc="2024-06-08T12:34:00Z">
+      <w:ins w:id="309" w:author="Walgren, Patrick" w:date="2024-06-08T08:34:00Z" w16du:dateUtc="2024-06-08T12:34:00Z">
         <w:r>
           <w:rPr>
             <w:rFonts w:eastAsiaTheme="minorEastAsia"/>
@@ -7727,7 +7879,7 @@
           <w:t xml:space="preserve">cially </w:t>
         </w:r>
       </w:ins>
-      <w:ins w:id="290" w:author="Walgren, Patrick" w:date="2024-06-08T08:39:00Z" w16du:dateUtc="2024-06-08T12:39:00Z">
+      <w:ins w:id="310" w:author="Walgren, Patrick" w:date="2024-06-08T08:39:00Z" w16du:dateUtc="2024-06-08T12:39:00Z">
         <w:r>
           <w:rPr>
             <w:rFonts w:eastAsiaTheme="minorEastAsia"/>
@@ -7735,7 +7887,7 @@
           <w:t>immediately before forward transformation</w:t>
         </w:r>
       </w:ins>
-      <w:del w:id="291" w:author="Walgren, Patrick" w:date="2024-06-08T08:39:00Z" w16du:dateUtc="2024-06-08T12:39:00Z">
+      <w:del w:id="311" w:author="Walgren, Patrick" w:date="2024-06-08T08:39:00Z" w16du:dateUtc="2024-06-08T12:39:00Z">
         <w:r>
           <w:rPr>
             <w:rFonts w:eastAsiaTheme="minorEastAsia"/>
@@ -7770,12 +7922,12 @@
         <w:lastRenderedPageBreak/>
         <w:t xml:space="preserve">The conventional calibration shown above is used as a starting point for a global numerical calibration using SMA-REACT. Because the current optimization strategy includes a preliminary genetic </w:t>
       </w:r>
-      <w:del w:id="292" w:author="Walgren, Patrick" w:date="2024-06-08T08:40:00Z" w16du:dateUtc="2024-06-08T12:40:00Z">
+      <w:del w:id="312" w:author="Walgren, Patrick" w:date="2024-06-08T08:40:00Z" w16du:dateUtc="2024-06-08T12:40:00Z">
         <w:r>
           <w:delText>alogirhtm</w:delText>
         </w:r>
       </w:del>
-      <w:ins w:id="293" w:author="Walgren, Patrick" w:date="2024-06-08T08:40:00Z" w16du:dateUtc="2024-06-08T12:40:00Z">
+      <w:ins w:id="313" w:author="Walgren, Patrick" w:date="2024-06-08T08:40:00Z" w16du:dateUtc="2024-06-08T12:40:00Z">
         <w:r>
           <w:t>algorithm</w:t>
         </w:r>
@@ -7783,19 +7935,19 @@
       <w:r>
         <w:t xml:space="preserve"> followed by a gradient-based algorithm, the previously found model parameters were used to determine bounds for each model parameter (</w:t>
       </w:r>
-      <w:commentRangeStart w:id="294"/>
+      <w:commentRangeStart w:id="314"/>
       <w:r>
         <w:t>i.e., the conventional calibration estimated austenitic elastic modulus as BLANK, so the bounds were set to BLANK and BLANK).</w:t>
       </w:r>
       <w:r>
         <w:t xml:space="preserve"> </w:t>
       </w:r>
-      <w:commentRangeEnd w:id="294"/>
+      <w:commentRangeEnd w:id="314"/>
       <w:r>
         <w:rPr>
           <w:rStyle w:val="CommentReference"/>
         </w:rPr>
-        <w:commentReference w:id="294"/>
+        <w:commentReference w:id="314"/>
       </w:r>
       <w:r>
         <w:t xml:space="preserve">This allows the optimizer to start in the neighborhood of feasible solutions, but gives it freedom to explore for a better performing result. </w:t>
@@ -7811,12 +7963,12 @@
       <w:r>
         <w:t xml:space="preserve"> the bounds were further inspected, bounds were widened, further improving the calibration accuracy. This process of inspecting the converged results and comparing to the optimization bounds was repeated three times until each parameter converged to a value well within the set bounds. This indicates that a </w:t>
       </w:r>
-      <w:del w:id="295" w:author="Walgren, Patrick" w:date="2024-06-08T08:40:00Z" w16du:dateUtc="2024-06-08T12:40:00Z">
+      <w:del w:id="315" w:author="Walgren, Patrick" w:date="2024-06-08T08:40:00Z" w16du:dateUtc="2024-06-08T12:40:00Z">
         <w:r>
           <w:delText>local optima</w:delText>
         </w:r>
       </w:del>
-      <w:ins w:id="296" w:author="Walgren, Patrick" w:date="2024-06-08T08:40:00Z" w16du:dateUtc="2024-06-08T12:40:00Z">
+      <w:ins w:id="316" w:author="Walgren, Patrick" w:date="2024-06-08T08:40:00Z" w16du:dateUtc="2024-06-08T12:40:00Z">
         <w:r>
           <w:t>local optimum</w:t>
         </w:r>
@@ -9325,12 +9477,12 @@
       <w:r>
         <w:t xml:space="preserve">The final numerical calibration is depicted in Figure 6. The model predicts the elastic response in martensite almost perfectly, which signifies that both the martensitic elastic modulus and transformation strain properties are well calibrated. </w:t>
       </w:r>
-      <w:del w:id="297" w:author="Walgren, Patrick" w:date="2024-06-08T08:42:00Z" w16du:dateUtc="2024-06-08T12:42:00Z">
+      <w:del w:id="317" w:author="Walgren, Patrick" w:date="2024-06-08T08:42:00Z" w16du:dateUtc="2024-06-08T12:42:00Z">
         <w:r>
           <w:delText>Additionally, t</w:delText>
         </w:r>
       </w:del>
-      <w:ins w:id="298" w:author="Walgren, Patrick" w:date="2024-06-08T08:42:00Z" w16du:dateUtc="2024-06-08T12:42:00Z">
+      <w:ins w:id="318" w:author="Walgren, Patrick" w:date="2024-06-08T08:42:00Z" w16du:dateUtc="2024-06-08T12:42:00Z">
         <w:r>
           <w:t>T</w:t>
         </w:r>
@@ -9338,7 +9490,7 @@
       <w:r>
         <w:t xml:space="preserve">ransformation temperatures show good agreement at low levels of applied stress. At higher levels of applied stress, the model-predicted transformation </w:t>
       </w:r>
-      <w:del w:id="299" w:author="Walgren, Patrick" w:date="2024-06-08T08:43:00Z" w16du:dateUtc="2024-06-08T12:43:00Z">
+      <w:del w:id="319" w:author="Walgren, Patrick" w:date="2024-06-08T08:43:00Z" w16du:dateUtc="2024-06-08T12:43:00Z">
         <w:r>
           <w:delText xml:space="preserve">starts to </w:delText>
         </w:r>
@@ -9346,7 +9498,7 @@
       <w:r>
         <w:t>overshoot</w:t>
       </w:r>
-      <w:ins w:id="300" w:author="Walgren, Patrick" w:date="2024-06-08T08:43:00Z" w16du:dateUtc="2024-06-08T12:43:00Z">
+      <w:ins w:id="320" w:author="Walgren, Patrick" w:date="2024-06-08T08:43:00Z" w16du:dateUtc="2024-06-08T12:43:00Z">
         <w:r>
           <w:t>s</w:t>
         </w:r>
@@ -9354,12 +9506,12 @@
       <w:r>
         <w:t xml:space="preserve"> the experimental data </w:t>
       </w:r>
-      <w:del w:id="301" w:author="Walgren, Patrick" w:date="2024-06-08T08:42:00Z" w16du:dateUtc="2024-06-08T12:42:00Z">
+      <w:del w:id="321" w:author="Walgren, Patrick" w:date="2024-06-08T08:42:00Z" w16du:dateUtc="2024-06-08T12:42:00Z">
         <w:r>
           <w:delText xml:space="preserve">then </w:delText>
         </w:r>
       </w:del>
-      <w:ins w:id="302" w:author="Walgren, Patrick" w:date="2024-06-08T08:42:00Z" w16du:dateUtc="2024-06-08T12:42:00Z">
+      <w:ins w:id="322" w:author="Walgren, Patrick" w:date="2024-06-08T08:42:00Z" w16du:dateUtc="2024-06-08T12:42:00Z">
         <w:r>
           <w:t xml:space="preserve">and </w:t>
         </w:r>
@@ -9367,7 +9519,7 @@
       <w:r>
         <w:t>predict</w:t>
       </w:r>
-      <w:ins w:id="303" w:author="Walgren, Patrick" w:date="2024-06-08T08:43:00Z" w16du:dateUtc="2024-06-08T12:43:00Z">
+      <w:ins w:id="323" w:author="Walgren, Patrick" w:date="2024-06-08T08:43:00Z" w16du:dateUtc="2024-06-08T12:43:00Z">
         <w:r>
           <w:t>s</w:t>
         </w:r>
@@ -9375,12 +9527,12 @@
       <w:r>
         <w:t xml:space="preserve"> a s</w:t>
       </w:r>
-      <w:del w:id="304" w:author="Walgren, Patrick" w:date="2024-06-08T08:43:00Z" w16du:dateUtc="2024-06-08T12:43:00Z">
+      <w:del w:id="324" w:author="Walgren, Patrick" w:date="2024-06-08T08:43:00Z" w16du:dateUtc="2024-06-08T12:43:00Z">
         <w:r>
           <w:delText>harper minor loop</w:delText>
         </w:r>
       </w:del>
-      <w:ins w:id="305" w:author="Walgren, Patrick" w:date="2024-06-08T08:43:00Z" w16du:dateUtc="2024-06-08T12:43:00Z">
+      <w:ins w:id="325" w:author="Walgren, Patrick" w:date="2024-06-08T08:43:00Z" w16du:dateUtc="2024-06-08T12:43:00Z">
         <w:r>
           <w:t>maller hysteresis</w:t>
         </w:r>
@@ -9391,7 +9543,7 @@
       <w:r>
         <w:rPr>
           <w:color w:val="FF0000"/>
-          <w:rPrChange w:id="306" w:author="Walgren, Patrick" w:date="2024-06-08T08:42:00Z" w16du:dateUtc="2024-06-08T12:42:00Z">
+          <w:rPrChange w:id="326" w:author="Walgren, Patrick" w:date="2024-06-08T08:42:00Z" w16du:dateUtc="2024-06-08T12:42:00Z">
             <w:rPr/>
           </w:rPrChange>
         </w:rPr>
@@ -9403,12 +9555,12 @@
       <w:r>
         <w:t xml:space="preserve">This calibration is a perfect example of the utility of numerical optimization; the optimizer finds the best global fit of data, especially </w:t>
       </w:r>
-      <w:del w:id="307" w:author="Walgren, Patrick" w:date="2024-06-08T08:44:00Z" w16du:dateUtc="2024-06-08T12:44:00Z">
+      <w:del w:id="327" w:author="Walgren, Patrick" w:date="2024-06-08T08:44:00Z" w16du:dateUtc="2024-06-08T12:44:00Z">
         <w:r>
           <w:delText>with regards to</w:delText>
         </w:r>
       </w:del>
-      <w:ins w:id="308" w:author="Walgren, Patrick" w:date="2024-06-08T08:44:00Z" w16du:dateUtc="2024-06-08T12:44:00Z">
+      <w:ins w:id="328" w:author="Walgren, Patrick" w:date="2024-06-08T08:44:00Z" w16du:dateUtc="2024-06-08T12:44:00Z">
         <w:r>
           <w:t>regarding</w:t>
         </w:r>
@@ -9450,12 +9602,12 @@
       <w:r>
         <w:t xml:space="preserve"> is too </w:t>
       </w:r>
-      <w:ins w:id="309" w:author="Walgren, Patrick" w:date="2024-06-08T08:44:00Z" w16du:dateUtc="2024-06-08T12:44:00Z">
+      <w:ins w:id="329" w:author="Walgren, Patrick" w:date="2024-06-08T08:44:00Z" w16du:dateUtc="2024-06-08T12:44:00Z">
         <w:r>
           <w:t>low</w:t>
         </w:r>
       </w:ins>
-      <w:del w:id="310" w:author="Walgren, Patrick" w:date="2024-06-08T08:44:00Z" w16du:dateUtc="2024-06-08T12:44:00Z">
+      <w:del w:id="330" w:author="Walgren, Patrick" w:date="2024-06-08T08:44:00Z" w16du:dateUtc="2024-06-08T12:44:00Z">
         <w:r>
           <w:delText>early</w:delText>
         </w:r>
@@ -9494,12 +9646,12 @@
       <w:r>
         <w:t xml:space="preserve"> is too </w:t>
       </w:r>
-      <w:del w:id="311" w:author="Walgren, Patrick" w:date="2024-06-08T08:44:00Z" w16du:dateUtc="2024-06-08T12:44:00Z">
+      <w:del w:id="331" w:author="Walgren, Patrick" w:date="2024-06-08T08:44:00Z" w16du:dateUtc="2024-06-08T12:44:00Z">
         <w:r>
           <w:delText>late</w:delText>
         </w:r>
       </w:del>
-      <w:ins w:id="312" w:author="Walgren, Patrick" w:date="2024-06-08T08:44:00Z" w16du:dateUtc="2024-06-08T12:44:00Z">
+      <w:ins w:id="332" w:author="Walgren, Patrick" w:date="2024-06-08T08:44:00Z" w16du:dateUtc="2024-06-08T12:44:00Z">
         <w:r>
           <w:t>high</w:t>
         </w:r>
@@ -9582,16 +9734,16 @@
           <w:tab w:val="num" w:pos="720"/>
         </w:tabs>
       </w:pPr>
-      <w:commentRangeStart w:id="313"/>
+      <w:commentRangeStart w:id="333"/>
       <w:r>
         <w:t xml:space="preserve">However, this calibration is not perfect, mainly due to model deficiencies. </w:t>
       </w:r>
-      <w:commentRangeEnd w:id="313"/>
+      <w:commentRangeEnd w:id="333"/>
       <w:r>
         <w:rPr>
           <w:rStyle w:val="CommentReference"/>
         </w:rPr>
-        <w:commentReference w:id="313"/>
+        <w:commentReference w:id="333"/>
       </w:r>
       <w:r>
         <w:t>Th</w:t>
@@ -9616,12 +9768,12 @@
       <w:r>
         <w:t xml:space="preserve">a lightweight laptop with a low-performance processor (Intel Core m3-6Y30 CPU @ 0.90 GHz with 4 Gb RAM). Herein lies the </w:t>
       </w:r>
-      <w:ins w:id="314" w:author="Walgren, Patrick" w:date="2024-06-08T08:45:00Z" w16du:dateUtc="2024-06-08T12:45:00Z">
+      <w:ins w:id="334" w:author="Walgren, Patrick" w:date="2024-06-08T08:45:00Z" w16du:dateUtc="2024-06-08T12:45:00Z">
         <w:r>
           <w:t xml:space="preserve">chief </w:t>
         </w:r>
       </w:ins>
-      <w:del w:id="315" w:author="Walgren, Patrick" w:date="2024-06-08T08:45:00Z" w16du:dateUtc="2024-06-08T12:45:00Z">
+      <w:del w:id="335" w:author="Walgren, Patrick" w:date="2024-06-08T08:45:00Z" w16du:dateUtc="2024-06-08T12:45:00Z">
         <w:r>
           <w:delText xml:space="preserve">main </w:delText>
         </w:r>
@@ -9659,12 +9811,12 @@
       <w:r>
         <w:t xml:space="preserve">, without requiring detailed knowledge of programming, optimization, or the Lagoudas constitutive model. This allows the tool to be approachable for a wide range of students and professionals working on shape memory alloys. </w:t>
       </w:r>
-      <w:ins w:id="316" w:author="Walgren, Patrick" w:date="2024-06-08T08:46:00Z" w16du:dateUtc="2024-06-08T12:46:00Z">
+      <w:ins w:id="336" w:author="Walgren, Patrick" w:date="2024-06-08T08:46:00Z" w16du:dateUtc="2024-06-08T12:46:00Z">
         <w:r>
           <w:t>T</w:t>
         </w:r>
       </w:ins>
-      <w:del w:id="317" w:author="Walgren, Patrick" w:date="2024-06-08T08:46:00Z" w16du:dateUtc="2024-06-08T12:46:00Z">
+      <w:del w:id="337" w:author="Walgren, Patrick" w:date="2024-06-08T08:46:00Z" w16du:dateUtc="2024-06-08T12:46:00Z">
         <w:r>
           <w:delText>Additionally, t</w:delText>
         </w:r>
@@ -9685,12 +9837,12 @@
       <w:r>
         <w:t xml:space="preserve">We distribute the SMA-REACT toolset and source code under the </w:t>
       </w:r>
-      <w:ins w:id="318" w:author="Walgren, Patrick" w:date="2024-06-08T08:47:00Z" w16du:dateUtc="2024-06-08T12:47:00Z">
+      <w:ins w:id="338" w:author="Walgren, Patrick" w:date="2024-06-08T08:47:00Z" w16du:dateUtc="2024-06-08T12:47:00Z">
         <w:r>
           <w:t>GNU General Public License</w:t>
         </w:r>
       </w:ins>
-      <w:del w:id="319" w:author="Walgren, Patrick" w:date="2024-06-08T08:47:00Z" w16du:dateUtc="2024-06-08T12:47:00Z">
+      <w:del w:id="339" w:author="Walgren, Patrick" w:date="2024-06-08T08:47:00Z" w16du:dateUtc="2024-06-08T12:47:00Z">
         <w:r>
           <w:delText>____ license</w:delText>
         </w:r>
@@ -9698,17 +9850,17 @@
       <w:r>
         <w:t xml:space="preserve">, which allows </w:t>
       </w:r>
-      <w:del w:id="320" w:author="Walgren, Patrick" w:date="2024-06-08T08:47:00Z" w16du:dateUtc="2024-06-08T12:47:00Z">
+      <w:del w:id="340" w:author="Walgren, Patrick" w:date="2024-06-08T08:47:00Z" w16du:dateUtc="2024-06-08T12:47:00Z">
         <w:r>
           <w:delText>for ____</w:delText>
         </w:r>
       </w:del>
-      <w:ins w:id="321" w:author="Walgren, Patrick" w:date="2024-06-08T08:47:00Z" w16du:dateUtc="2024-06-08T12:47:00Z">
+      <w:ins w:id="341" w:author="Walgren, Patrick" w:date="2024-06-08T08:47:00Z" w16du:dateUtc="2024-06-08T12:47:00Z">
         <w:r>
           <w:t>anyone to run, s</w:t>
         </w:r>
       </w:ins>
-      <w:ins w:id="322" w:author="Walgren, Patrick" w:date="2024-06-08T08:48:00Z" w16du:dateUtc="2024-06-08T12:48:00Z">
+      <w:ins w:id="342" w:author="Walgren, Patrick" w:date="2024-06-08T08:48:00Z" w16du:dateUtc="2024-06-08T12:48:00Z">
         <w:r>
           <w:t>tudy, share, and modify the code</w:t>
         </w:r>
@@ -9794,12 +9946,12 @@
       <w:r>
         <w:t>. SMA-REACT aims to reduce the barrier between materials scientists and engineers, and will hopefully enable more widespread adoption of shape memory alloys in engineering applications</w:t>
       </w:r>
-      <w:del w:id="323" w:author="Walgren, Patrick" w:date="2024-06-04T19:40:00Z" w16du:dateUtc="2024-06-04T23:40:00Z">
+      <w:del w:id="343" w:author="Walgren, Patrick" w:date="2024-06-04T19:40:00Z" w16du:dateUtc="2024-06-04T23:40:00Z">
         <w:r>
           <w:delText xml:space="preserve">.  </w:delText>
         </w:r>
       </w:del>
-      <w:ins w:id="324" w:author="Walgren, Patrick" w:date="2024-06-04T19:40:00Z" w16du:dateUtc="2024-06-04T23:40:00Z">
+      <w:ins w:id="344" w:author="Walgren, Patrick" w:date="2024-06-04T19:40:00Z" w16du:dateUtc="2024-06-04T23:40:00Z">
         <w:r>
           <w:t xml:space="preserve">. </w:t>
         </w:r>
@@ -11088,7 +11240,7 @@
       </w:pPr>
     </w:p>
   </w:comment>
-  <w:comment w:id="117" w:author="Walgren, Patrick" w:date="2024-04-15T08:58:00Z" w:initials="PW">
+  <w:comment w:id="118" w:author="Walgren, Patrick" w:date="2024-04-15T08:58:00Z" w:initials="PW">
     <w:p>
       <w:pPr>
         <w:pStyle w:val="CommentText"/>
@@ -11104,7 +11256,7 @@
       </w:r>
     </w:p>
   </w:comment>
-  <w:comment w:id="119" w:author="Walgren, Patrick" w:date="2024-06-04T20:21:00Z" w:initials="WP">
+  <w:comment w:id="120" w:author="Walgren, Patrick" w:date="2024-06-04T20:17:00Z" w:initials="WP">
     <w:p>
       <w:pPr>
         <w:pStyle w:val="CommentText"/>
@@ -11116,11 +11268,27 @@
         <w:annotationRef/>
       </w:r>
       <w:r>
+        <w:t xml:space="preserve">This is almost a topic sentence. Combine this one with the original topic sentence and collapse this paragraph a little bit. </w:t>
+      </w:r>
+    </w:p>
+  </w:comment>
+  <w:comment w:id="128" w:author="Walgren, Patrick" w:date="2024-06-04T20:21:00Z" w:initials="WP">
+    <w:p>
+      <w:pPr>
+        <w:pStyle w:val="CommentText"/>
+      </w:pPr>
+      <w:r>
+        <w:rPr>
+          <w:rStyle w:val="CommentReference"/>
+        </w:rPr>
+        <w:annotationRef/>
+      </w:r>
+      <w:r>
         <w:t>I might be able to delete this entire paragraph.</w:t>
       </w:r>
     </w:p>
   </w:comment>
-  <w:comment w:id="128" w:author="Walgren, Patrick" w:date="2024-06-04T20:17:00Z" w:initials="WP">
+  <w:comment w:id="140" w:author="Walgren, Patrick" w:date="2024-06-04T20:17:00Z" w:initials="WP">
     <w:p>
       <w:pPr>
         <w:pStyle w:val="CommentText"/>
@@ -11136,7 +11304,7 @@
       </w:r>
     </w:p>
   </w:comment>
-  <w:comment w:id="139" w:author="Walgren, Patrick" w:date="2024-06-04T20:22:00Z" w:initials="WP">
+  <w:comment w:id="146" w:author="Walgren, Patrick" w:date="2024-06-18T19:55:00Z" w:initials="PW">
     <w:p>
       <w:pPr>
         <w:pStyle w:val="CommentText"/>
@@ -11148,11 +11316,27 @@
         <w:annotationRef/>
       </w:r>
       <w:r>
+        <w:t>(e.g., …)</w:t>
+      </w:r>
+    </w:p>
+  </w:comment>
+  <w:comment w:id="152" w:author="Walgren, Patrick" w:date="2024-06-04T20:22:00Z" w:initials="WP">
+    <w:p>
+      <w:pPr>
+        <w:pStyle w:val="CommentText"/>
+      </w:pPr>
+      <w:r>
+        <w:rPr>
+          <w:rStyle w:val="CommentReference"/>
+        </w:rPr>
+        <w:annotationRef/>
+      </w:r>
+      <w:r>
         <w:t>Check to make sure this “aforementioned material property interdependence” is actually mentioned beforehand.</w:t>
       </w:r>
     </w:p>
   </w:comment>
-  <w:comment w:id="173" w:author="Walgren, Patrick" w:date="2024-04-15T08:50:00Z" w:initials="PW">
+  <w:comment w:id="153" w:author="Walgren, Patrick" w:date="2024-06-18T19:54:00Z" w:initials="PW">
     <w:p>
       <w:pPr>
         <w:pStyle w:val="CommentText"/>
@@ -11164,11 +11348,43 @@
         <w:annotationRef/>
       </w:r>
       <w:r>
+        <w:t>Technically, it was mentioned in this previous paragraph.</w:t>
+      </w:r>
+    </w:p>
+  </w:comment>
+  <w:comment w:id="190" w:author="Walgren, Patrick" w:date="2024-06-18T19:57:00Z" w:initials="PW">
+    <w:p>
+      <w:pPr>
+        <w:pStyle w:val="CommentText"/>
+      </w:pPr>
+      <w:r>
+        <w:rPr>
+          <w:rStyle w:val="CommentReference"/>
+        </w:rPr>
+        <w:annotationRef/>
+      </w:r>
+      <w:r>
+        <w:t xml:space="preserve">We could honestly talk about the model, then talk about analytical calibration, then go into the numerical calibration methods. So totally switch this organization around. </w:t>
+      </w:r>
+    </w:p>
+  </w:comment>
+  <w:comment w:id="192" w:author="Walgren, Patrick" w:date="2024-04-15T08:50:00Z" w:initials="PW">
+    <w:p>
+      <w:pPr>
+        <w:pStyle w:val="CommentText"/>
+      </w:pPr>
+      <w:r>
+        <w:rPr>
+          <w:rStyle w:val="CommentReference"/>
+        </w:rPr>
+        <w:annotationRef/>
+      </w:r>
+      <w:r>
         <w:t xml:space="preserve">Think about how I want to introduce and discuss the Lagoudas model and how much detail I want to provide. </w:t>
       </w:r>
     </w:p>
   </w:comment>
-  <w:comment w:id="174" w:author="Walgren, Patrick" w:date="2024-04-15T08:56:00Z" w:initials="PW">
+  <w:comment w:id="193" w:author="Walgren, Patrick" w:date="2024-04-15T08:56:00Z" w:initials="PW">
     <w:p>
       <w:pPr>
         <w:pStyle w:val="CommentText"/>
@@ -11194,7 +11410,7 @@
       </w:r>
     </w:p>
   </w:comment>
-  <w:comment w:id="178" w:author="Walgren, Patrick" w:date="2024-06-05T08:17:00Z" w:initials="PW">
+  <w:comment w:id="194" w:author="Walgren, Patrick" w:date="2024-06-18T19:56:00Z" w:initials="PW">
     <w:p>
       <w:pPr>
         <w:pStyle w:val="CommentText"/>
@@ -11206,11 +11422,27 @@
         <w:annotationRef/>
       </w:r>
       <w:r>
+        <w:t>Jacob, I’ll need your help with all of this. We’re writing this for more of “your” people, so what detail would be important to know?</w:t>
+      </w:r>
+    </w:p>
+  </w:comment>
+  <w:comment w:id="198" w:author="Walgren, Patrick" w:date="2024-06-05T08:17:00Z" w:initials="PW">
+    <w:p>
+      <w:pPr>
+        <w:pStyle w:val="CommentText"/>
+      </w:pPr>
+      <w:r>
+        <w:rPr>
+          <w:rStyle w:val="CommentReference"/>
+        </w:rPr>
+        <w:annotationRef/>
+      </w:r>
+      <w:r>
         <w:t xml:space="preserve">The problem with this section is that we’re jumping between experimental and model calibration. What is the point of this section? Is it a primer on SMAs? Is it to describe how you need numerical optimization to calibration? </w:t>
       </w:r>
     </w:p>
   </w:comment>
-  <w:comment w:id="179" w:author="Walgren, Patrick" w:date="2024-06-08T07:30:00Z" w:initials="WP">
+  <w:comment w:id="199" w:author="Walgren, Patrick" w:date="2024-06-08T07:30:00Z" w:initials="WP">
     <w:p>
       <w:pPr>
         <w:pStyle w:val="CommentText"/>
@@ -11245,7 +11477,7 @@
       </w:r>
     </w:p>
   </w:comment>
-  <w:comment w:id="183" w:author="Walgren, Patrick" w:date="2024-06-05T08:13:00Z" w:initials="PW">
+  <w:comment w:id="203" w:author="Walgren, Patrick" w:date="2024-06-05T08:13:00Z" w:initials="PW">
     <w:p>
       <w:pPr>
         <w:pStyle w:val="CommentText"/>
@@ -11274,7 +11506,7 @@
       </w:r>
     </w:p>
   </w:comment>
-  <w:comment w:id="184" w:author="Walgren, Patrick" w:date="2024-06-08T07:32:00Z" w:initials="WP">
+  <w:comment w:id="204" w:author="Walgren, Patrick" w:date="2024-06-08T07:32:00Z" w:initials="WP">
     <w:p>
       <w:pPr>
         <w:pStyle w:val="CommentText"/>
@@ -11300,7 +11532,7 @@
       </w:r>
     </w:p>
   </w:comment>
-  <w:comment w:id="187" w:author="Walgren, Patrick" w:date="2024-06-08T07:35:00Z" w:initials="WP">
+  <w:comment w:id="207" w:author="Walgren, Patrick" w:date="2024-06-08T07:35:00Z" w:initials="WP">
     <w:p>
       <w:pPr>
         <w:pStyle w:val="CommentText"/>
@@ -11319,7 +11551,7 @@
       </w:r>
     </w:p>
   </w:comment>
-  <w:comment w:id="193" w:author="Walgren, Patrick" w:date="2024-06-08T07:40:00Z" w:initials="WP">
+  <w:comment w:id="213" w:author="Walgren, Patrick" w:date="2024-06-08T07:40:00Z" w:initials="WP">
     <w:p>
       <w:pPr>
         <w:pStyle w:val="CommentText"/>
@@ -11335,7 +11567,7 @@
       </w:r>
     </w:p>
   </w:comment>
-  <w:comment w:id="200" w:author="Walgren, Patrick" w:date="2024-06-08T07:40:00Z" w:initials="WP">
+  <w:comment w:id="220" w:author="Walgren, Patrick" w:date="2024-06-08T07:40:00Z" w:initials="WP">
     <w:p>
       <w:pPr>
         <w:pStyle w:val="CommentText"/>
@@ -11351,7 +11583,7 @@
       </w:r>
     </w:p>
   </w:comment>
-  <w:comment w:id="202" w:author="Walgren, Patrick" w:date="2024-06-08T07:43:00Z" w:initials="WP">
+  <w:comment w:id="222" w:author="Walgren, Patrick" w:date="2024-06-08T07:43:00Z" w:initials="WP">
     <w:p>
       <w:pPr>
         <w:pStyle w:val="CommentText"/>
@@ -11367,7 +11599,7 @@
       </w:r>
     </w:p>
   </w:comment>
-  <w:comment w:id="210" w:author="Walgren, Patrick" w:date="2024-06-08T07:44:00Z" w:initials="WP">
+  <w:comment w:id="230" w:author="Walgren, Patrick" w:date="2024-06-08T07:44:00Z" w:initials="WP">
     <w:p>
       <w:pPr>
         <w:pStyle w:val="CommentText"/>
@@ -11383,7 +11615,7 @@
       </w:r>
     </w:p>
   </w:comment>
-  <w:comment w:id="214" w:author="Walgren, Patrick" w:date="2024-06-08T07:55:00Z" w:initials="WP">
+  <w:comment w:id="234" w:author="Walgren, Patrick" w:date="2024-06-08T07:55:00Z" w:initials="WP">
     <w:p>
       <w:pPr>
         <w:pStyle w:val="CommentText"/>
@@ -11399,7 +11631,7 @@
       </w:r>
     </w:p>
   </w:comment>
-  <w:comment w:id="218" w:author="Walgren, Patrick" w:date="2024-06-08T07:57:00Z" w:initials="WP">
+  <w:comment w:id="238" w:author="Walgren, Patrick" w:date="2024-06-08T07:57:00Z" w:initials="WP">
     <w:p>
       <w:pPr>
         <w:pStyle w:val="CommentText"/>
@@ -11415,7 +11647,7 @@
       </w:r>
     </w:p>
   </w:comment>
-  <w:comment w:id="223" w:author="Walgren, Patrick" w:date="2024-04-19T08:44:00Z" w:initials="PW">
+  <w:comment w:id="243" w:author="Walgren, Patrick" w:date="2024-04-19T08:44:00Z" w:initials="PW">
     <w:p>
       <w:pPr>
         <w:pStyle w:val="CommentText"/>
@@ -11440,7 +11672,7 @@
       </w:r>
     </w:p>
   </w:comment>
-  <w:comment w:id="229" w:author="Walgren, Patrick" w:date="2024-04-19T08:48:00Z" w:initials="PW">
+  <w:comment w:id="249" w:author="Walgren, Patrick" w:date="2024-04-19T08:48:00Z" w:initials="PW">
     <w:p>
       <w:pPr>
         <w:pStyle w:val="CommentText"/>
@@ -11456,7 +11688,7 @@
       </w:r>
     </w:p>
   </w:comment>
-  <w:comment w:id="230" w:author="Walgren, Patrick" w:date="2024-06-08T08:04:00Z" w:initials="WP">
+  <w:comment w:id="250" w:author="Walgren, Patrick" w:date="2024-06-08T08:04:00Z" w:initials="WP">
     <w:p>
       <w:pPr>
         <w:pStyle w:val="CommentText"/>
@@ -11472,7 +11704,7 @@
       </w:r>
     </w:p>
   </w:comment>
-  <w:comment w:id="239" w:author="Walgren, Patrick" w:date="2024-05-14T20:29:00Z" w:initials="PW">
+  <w:comment w:id="259" w:author="Walgren, Patrick" w:date="2024-05-14T20:29:00Z" w:initials="PW">
     <w:p>
       <w:pPr>
         <w:pStyle w:val="CommentText"/>
@@ -11488,7 +11720,7 @@
       </w:r>
     </w:p>
   </w:comment>
-  <w:comment w:id="248" w:author="Walgren, Patrick" w:date="2024-04-17T11:04:00Z" w:initials="WP">
+  <w:comment w:id="268" w:author="Walgren, Patrick" w:date="2024-04-17T11:04:00Z" w:initials="WP">
     <w:p>
       <w:pPr>
         <w:pStyle w:val="CommentText"/>
@@ -11504,7 +11736,7 @@
       </w:r>
     </w:p>
   </w:comment>
-  <w:comment w:id="294" w:author="Walgren, Patrick" w:date="2024-06-08T08:40:00Z" w:initials="WP">
+  <w:comment w:id="314" w:author="Walgren, Patrick" w:date="2024-06-08T08:40:00Z" w:initials="WP">
     <w:p>
       <w:pPr>
         <w:pStyle w:val="CommentText"/>
@@ -11520,7 +11752,7 @@
       </w:r>
     </w:p>
   </w:comment>
-  <w:comment w:id="313" w:author="Walgren, Patrick" w:date="2024-06-08T08:45:00Z" w:initials="WP">
+  <w:comment w:id="333" w:author="Walgren, Patrick" w:date="2024-06-08T08:45:00Z" w:initials="WP">
     <w:p>
       <w:pPr>
         <w:pStyle w:val="CommentText"/>
@@ -11551,11 +11783,16 @@
   <w15:commentEx w15:paraId="2803CE5A" w15:done="0"/>
   <w15:commentEx w15:paraId="7FB21AB1" w15:done="1"/>
   <w15:commentEx w15:paraId="2D1C884C" w15:done="0"/>
+  <w15:commentEx w15:paraId="18893428" w15:done="0"/>
   <w15:commentEx w15:paraId="061E730A" w15:done="0"/>
   <w15:commentEx w15:paraId="24CE23C2" w15:done="0"/>
+  <w15:commentEx w15:paraId="07F7002D" w15:done="0"/>
   <w15:commentEx w15:paraId="38159A1F" w15:done="0"/>
+  <w15:commentEx w15:paraId="26AE0E59" w15:paraIdParent="38159A1F" w15:done="0"/>
+  <w15:commentEx w15:paraId="54F5AE39" w15:done="0"/>
   <w15:commentEx w15:paraId="77014655" w15:done="0"/>
   <w15:commentEx w15:paraId="3F216EB8" w15:paraIdParent="77014655" w15:done="0"/>
+  <w15:commentEx w15:paraId="1023B7C7" w15:paraIdParent="77014655" w15:done="0"/>
   <w15:commentEx w15:paraId="6D949FB6" w15:done="0"/>
   <w15:commentEx w15:paraId="7F23E96B" w15:done="0"/>
   <w15:commentEx w15:paraId="7375CB63" w15:done="0"/>
@@ -11589,11 +11826,16 @@
   <w16cex:commentExtensible w16cex:durableId="7D11E474" w16cex:dateUtc="2024-04-15T12:34:00Z"/>
   <w16cex:commentExtensible w16cex:durableId="6061E5A2" w16cex:dateUtc="2024-04-24T22:53:00Z"/>
   <w16cex:commentExtensible w16cex:durableId="366C31F6" w16cex:dateUtc="2024-04-15T12:58:00Z"/>
+  <w16cex:commentExtensible w16cex:durableId="6799CB39" w16cex:dateUtc="2024-06-05T00:17:00Z"/>
   <w16cex:commentExtensible w16cex:durableId="29391A53" w16cex:dateUtc="2024-06-05T00:21:00Z"/>
   <w16cex:commentExtensible w16cex:durableId="56E385F4" w16cex:dateUtc="2024-06-05T00:17:00Z"/>
+  <w16cex:commentExtensible w16cex:durableId="21685574" w16cex:dateUtc="2024-06-18T23:55:00Z"/>
   <w16cex:commentExtensible w16cex:durableId="54D6C268" w16cex:dateUtc="2024-06-05T00:22:00Z"/>
+  <w16cex:commentExtensible w16cex:durableId="5F3D2A0F" w16cex:dateUtc="2024-06-18T23:54:00Z"/>
+  <w16cex:commentExtensible w16cex:durableId="2410E2BC" w16cex:dateUtc="2024-06-18T23:57:00Z"/>
   <w16cex:commentExtensible w16cex:durableId="432DD4CD" w16cex:dateUtc="2024-04-15T12:50:00Z"/>
   <w16cex:commentExtensible w16cex:durableId="517CBFA8" w16cex:dateUtc="2024-04-15T12:56:00Z"/>
+  <w16cex:commentExtensible w16cex:durableId="58608AEF" w16cex:dateUtc="2024-06-18T23:56:00Z"/>
   <w16cex:commentExtensible w16cex:durableId="4BEEE851" w16cex:dateUtc="2024-06-05T12:17:00Z"/>
   <w16cex:commentExtensible w16cex:durableId="63C00299" w16cex:dateUtc="2024-06-08T11:30:00Z"/>
   <w16cex:commentExtensible w16cex:durableId="2ABDD0B2" w16cex:dateUtc="2024-06-05T12:13:00Z"/>
@@ -11627,11 +11869,16 @@
   <w16cid:commentId w16cid:paraId="2803CE5A" w16cid:durableId="7D11E474"/>
   <w16cid:commentId w16cid:paraId="7FB21AB1" w16cid:durableId="6061E5A2"/>
   <w16cid:commentId w16cid:paraId="2D1C884C" w16cid:durableId="366C31F6"/>
+  <w16cid:commentId w16cid:paraId="18893428" w16cid:durableId="6799CB39"/>
   <w16cid:commentId w16cid:paraId="061E730A" w16cid:durableId="29391A53"/>
   <w16cid:commentId w16cid:paraId="24CE23C2" w16cid:durableId="56E385F4"/>
+  <w16cid:commentId w16cid:paraId="07F7002D" w16cid:durableId="21685574"/>
   <w16cid:commentId w16cid:paraId="38159A1F" w16cid:durableId="54D6C268"/>
+  <w16cid:commentId w16cid:paraId="26AE0E59" w16cid:durableId="5F3D2A0F"/>
+  <w16cid:commentId w16cid:paraId="54F5AE39" w16cid:durableId="2410E2BC"/>
   <w16cid:commentId w16cid:paraId="77014655" w16cid:durableId="432DD4CD"/>
   <w16cid:commentId w16cid:paraId="3F216EB8" w16cid:durableId="517CBFA8"/>
+  <w16cid:commentId w16cid:paraId="1023B7C7" w16cid:durableId="58608AEF"/>
   <w16cid:commentId w16cid:paraId="6D949FB6" w16cid:durableId="4BEEE851"/>
   <w16cid:commentId w16cid:paraId="7F23E96B" w16cid:durableId="63C00299"/>
   <w16cid:commentId w16cid:paraId="7375CB63" w16cid:durableId="2ABDD0B2"/>

</xml_diff>